<commit_message>
Add details about [[Flancia home]], first iteration.
For more of up to date information, consult the Agora of Flancia :)
</commit_message>
<xml_diff>
--- a/pages/generated/flancia-book.docx
+++ b/pages/generated/flancia-book.docx
@@ -146,9 +146,6 @@
         </w:r>
       </w:hyperlink>
       <w:r>
-        <w:t xml:space="preserve">.</w:t>
-      </w:r>
-      <w:r>
         <w:t xml:space="preserve"> </w:t>
       </w:r>
     </w:p>
@@ -184,9 +181,6 @@
           <w:t xml:space="preserve">Flancia</w:t>
         </w:r>
       </w:hyperlink>
-      <w:r>
-        <w:t xml:space="preserve">.</w:t>
-      </w:r>
     </w:p>
     <w:p>
       <w:pPr>
@@ -206,9 +200,6 @@
           <w:t xml:space="preserve">In Flancia there is an Agora</w:t>
         </w:r>
       </w:hyperlink>
-      <w:r>
-        <w:t xml:space="preserve">.</w:t>
-      </w:r>
     </w:p>
     <w:p>
       <w:pPr>
@@ -228,9 +219,6 @@
           <w:t xml:space="preserve">In Flancia there is no poverty</w:t>
         </w:r>
       </w:hyperlink>
-      <w:r>
-        <w:t xml:space="preserve">.</w:t>
-      </w:r>
     </w:p>
     <w:p>
       <w:pPr>
@@ -250,9 +238,6 @@
           <w:t xml:space="preserve">In Flancia there is no privilege</w:t>
         </w:r>
       </w:hyperlink>
-      <w:r>
-        <w:t xml:space="preserve">.</w:t>
-      </w:r>
     </w:p>
     <w:p>
       <w:pPr>
@@ -272,9 +257,6 @@
           <w:t xml:space="preserve">In Flancia we will one day meet</w:t>
         </w:r>
       </w:hyperlink>
-      <w:r>
-        <w:t xml:space="preserve">.</w:t>
-      </w:r>
     </w:p>
     <w:p>
       <w:pPr>
@@ -294,16 +276,13 @@
           <w:t xml:space="preserve">In Flancia we share clear goals</w:t>
         </w:r>
       </w:hyperlink>
-      <w:r>
-        <w:t xml:space="preserve">.</w:t>
-      </w:r>
-    </w:p>
-    <w:p>
-      <w:pPr>
-        <w:pStyle w:val="BodyText"/>
-      </w:pPr>
-      <w:r>
-        <w:t xml:space="preserve">7 –</w:t>
+    </w:p>
+    <w:p>
+      <w:pPr>
+        <w:pStyle w:val="BodyText"/>
+      </w:pPr>
+      <w:r>
+        <w:t xml:space="preserve">7 – On</w:t>
       </w:r>
       <w:r>
         <w:t xml:space="preserve"> </w:t>
@@ -316,9 +295,6 @@
           <w:t xml:space="preserve">Building Bridges</w:t>
         </w:r>
       </w:hyperlink>
-      <w:r>
-        <w:t xml:space="preserve">.</w:t>
-      </w:r>
     </w:p>
     <w:p>
       <w:pPr>
@@ -335,22 +311,16 @@
           <w:rPr>
             <w:rStyle w:val="Hyperlink"/>
           </w:rPr>
-          <w:t xml:space="preserve">An Open Letter to an Open Society</w:t>
+          <w:t xml:space="preserve">An Open Letter to the Agora</w:t>
         </w:r>
       </w:hyperlink>
-      <w:r>
-        <w:t xml:space="preserve">.</w:t>
-      </w:r>
-    </w:p>
-    <w:p>
-      <w:pPr>
-        <w:pStyle w:val="BodyText"/>
-      </w:pPr>
-      <w:r>
-        <w:t xml:space="preserve"> </w:t>
-      </w:r>
-      <w:r>
-        <w:t xml:space="preserve">m –</w:t>
+    </w:p>
+    <w:p>
+      <w:pPr>
+        <w:pStyle w:val="BodyText"/>
+      </w:pPr>
+      <w:r>
+        <w:t xml:space="preserve">9 –</w:t>
       </w:r>
       <w:r>
         <w:t xml:space="preserve"> </w:t>
@@ -360,27 +330,55 @@
           <w:rPr>
             <w:rStyle w:val="Hyperlink"/>
           </w:rPr>
-          <w:t xml:space="preserve">(The mine)</w:t>
+          <w:t xml:space="preserve">Flancia homes</w:t>
         </w:r>
       </w:hyperlink>
-      <w:r>
-        <w:t xml:space="preserve"> </w:t>
-      </w:r>
-    </w:p>
-    <w:p>
-      <w:pPr>
-        <w:pStyle w:val="BodyText"/>
-      </w:pPr>
-      <w:r>
-        <w:t xml:space="preserve"> </w:t>
-      </w:r>
-      <w:r>
-        <w:t xml:space="preserve">n –</w:t>
+    </w:p>
+    <w:p>
+      <w:pPr>
+        <w:pStyle w:val="BodyText"/>
+      </w:pPr>
+      <w:r>
+        <w:t xml:space="preserve"> </w:t>
+      </w:r>
+      <w:r>
+        <w:t xml:space="preserve">m – You can also see</w:t>
       </w:r>
       <w:r>
         <w:t xml:space="preserve"> </w:t>
       </w:r>
       <w:hyperlink r:id="rId35">
+        <w:r>
+          <w:rPr>
+            <w:rStyle w:val="Hyperlink"/>
+          </w:rPr>
+          <w:t xml:space="preserve">(the mine)</w:t>
+        </w:r>
+      </w:hyperlink>
+      <w:r>
+        <w:t xml:space="preserve"> </w:t>
+      </w:r>
+      <w:r>
+        <w:t xml:space="preserve">(as I call my old blog)</w:t>
+      </w:r>
+      <w:r>
+        <w:t xml:space="preserve"> </w:t>
+      </w:r>
+    </w:p>
+    <w:p>
+      <w:pPr>
+        <w:pStyle w:val="BodyText"/>
+      </w:pPr>
+      <w:r>
+        <w:t xml:space="preserve"> </w:t>
+      </w:r>
+      <w:r>
+        <w:t xml:space="preserve">n – And a list of other</w:t>
+      </w:r>
+      <w:r>
+        <w:t xml:space="preserve"> </w:t>
+      </w:r>
+      <w:hyperlink r:id="rId36">
         <w:r>
           <w:rPr>
             <w:rStyle w:val="Hyperlink"/>
@@ -393,6 +391,34 @@
       </w:r>
     </w:p>
     <w:p>
+      <w:pPr>
+        <w:pStyle w:val="BodyText"/>
+      </w:pPr>
+      <w:r>
+        <w:t xml:space="preserve"> </w:t>
+      </w:r>
+      <w:r>
+        <w:t xml:space="preserve">o – Consider joining</w:t>
+      </w:r>
+      <w:r>
+        <w:t xml:space="preserve"> </w:t>
+      </w:r>
+      <w:hyperlink r:id="rId37">
+        <w:r>
+          <w:rPr>
+            <w:rStyle w:val="Hyperlink"/>
+          </w:rPr>
+          <w:t xml:space="preserve">(Flancia Meet)</w:t>
+        </w:r>
+      </w:hyperlink>
+      <w:r>
+        <w:t xml:space="preserve">!</w:t>
+      </w:r>
+      <w:r>
+        <w:t xml:space="preserve"> </w:t>
+      </w:r>
+    </w:p>
+    <w:p>
       <w:r>
         <w:pict>
           <v:rect style="width:0;height:1.5pt" o:hralign="center" o:hrstd="t" o:hr="t"/>
@@ -409,7 +435,7 @@
       <w:r>
         <w:t xml:space="preserve"> </w:t>
       </w:r>
-      <w:hyperlink r:id="rId36">
+      <w:hyperlink r:id="rId38">
         <w:r>
           <w:rPr>
             <w:rStyle w:val="Hyperlink"/>
@@ -425,21 +451,21 @@
       <w:pPr>
         <w:pStyle w:val="Heading1"/>
       </w:pPr>
-      <w:bookmarkStart w:id="37" w:name="towards-flancia"/>
+      <w:bookmarkStart w:id="39" w:name="towards-flancia"/>
       <w:r>
         <w:t xml:space="preserve">Towards Flancia</w:t>
       </w:r>
-      <w:bookmarkEnd w:id="37"/>
+      <w:bookmarkEnd w:id="39"/>
     </w:p>
     <w:p>
       <w:pPr>
         <w:pStyle w:val="Heading1"/>
       </w:pPr>
-      <w:bookmarkStart w:id="38" w:name="manifesto"/>
+      <w:bookmarkStart w:id="40" w:name="manifesto"/>
       <w:r>
         <w:t xml:space="preserve">0. Manifesto</w:t>
       </w:r>
-      <w:bookmarkEnd w:id="38"/>
+      <w:bookmarkEnd w:id="40"/>
     </w:p>
     <w:p>
       <w:pPr>
@@ -451,7 +477,7 @@
       <w:r>
         <w:t xml:space="preserve"> </w:t>
       </w:r>
-      <w:hyperlink r:id="rId39">
+      <w:hyperlink r:id="rId41">
         <w:r>
           <w:rPr>
             <w:rStyle w:val="Hyperlink"/>
@@ -488,7 +514,7 @@
       <w:r>
         <w:t xml:space="preserve"> </w:t>
       </w:r>
-      <w:hyperlink r:id="rId40">
+      <w:hyperlink r:id="rId42">
         <w:r>
           <w:rPr>
             <w:rStyle w:val="Hyperlink"/>
@@ -559,44 +585,44 @@
     </w:p>
     <w:p>
       <w:pPr>
+        <w:pStyle w:val="Compact"/>
         <w:numPr>
+          <w:numId w:val="1001"/>
           <w:ilvl w:val="0"/>
+        </w:numPr>
+      </w:pPr>
+      <w:r>
+        <w:t xml:space="preserve">Living well is not ethical as long as other people suffer needlessly. Privilege (having much while others have too little) is not ethical because it depends on the existence of inequality to the point of suffering</w:t>
+      </w:r>
+      <w:r>
+        <w:rPr>
+          <w:rStyle w:val="FootnoteReference"/>
+        </w:rPr>
+        <w:footnoteReference w:id="43"/>
+      </w:r>
+      <w:r>
+        <w:t xml:space="preserve">.</w:t>
+      </w:r>
+    </w:p>
+    <w:p>
+      <w:pPr>
+        <w:pStyle w:val="Compact"/>
+        <w:numPr>
           <w:numId w:val="1001"/>
+          <w:ilvl w:val="0"/>
         </w:numPr>
+      </w:pPr>
+      <w:r>
+        <w:t xml:space="preserve">Privileged people must use at least part of their privilege to help the less privileged, to come up with ways to improve our world for others and all – within their means and position. Privileged people must become thinkers and actors for good: acting as temporary caretakers of those less privileged and trying to effect social and technological change for their benefit, using whatever skills they happen to have, even if it means risking opprobrium or ridicule.</w:t>
+      </w:r>
+    </w:p>
+    <w:p>
+      <w:pPr>
         <w:pStyle w:val="Compact"/>
-      </w:pPr>
-      <w:r>
-        <w:t xml:space="preserve">Living well is not ethical as long as other people suffer needlessly. Privilege (having much while others have too little) is not ethical because it depends on the existence of inequality to the point of suffering</w:t>
-      </w:r>
-      <w:r>
-        <w:rPr>
-          <w:rStyle w:val="FootnoteReference"/>
-        </w:rPr>
-        <w:footnoteReference w:id="41"/>
-      </w:r>
-      <w:r>
-        <w:t xml:space="preserve">.</w:t>
-      </w:r>
-    </w:p>
-    <w:p>
-      <w:pPr>
         <w:numPr>
+          <w:numId w:val="1001"/>
           <w:ilvl w:val="0"/>
-          <w:numId w:val="1001"/>
         </w:numPr>
-        <w:pStyle w:val="Compact"/>
-      </w:pPr>
-      <w:r>
-        <w:t xml:space="preserve">Privileged people must use at least part of their privilege to help the less privileged, to come up with ways to improve our world for others and all – within their means and position. Privileged people must become thinkers and actors for good: acting as temporary caretakers of those less privileged and trying to effect social and technological change for their benefit, using whatever skills they happen to have, even if it means risking opprobrium or ridicule.</w:t>
-      </w:r>
-    </w:p>
-    <w:p>
-      <w:pPr>
-        <w:numPr>
-          <w:ilvl w:val="0"/>
-          <w:numId w:val="1001"/>
-        </w:numPr>
-        <w:pStyle w:val="Compact"/>
       </w:pPr>
       <w:r>
         <w:t xml:space="preserve">All thus like minded people must work together to solve problems end eventually end suffering. This is humanity’s ultimate project: by incremental improvements we must try to build an utopia. How we define utopia is important; we must begin every important project by discussing its nature and its goals.</w:t>
@@ -620,7 +646,7 @@
       <w:r>
         <w:t xml:space="preserve"> </w:t>
       </w:r>
-      <w:hyperlink r:id="rId42">
+      <w:hyperlink r:id="rId44">
         <w:r>
           <w:rPr>
             <w:rStyle w:val="Hyperlink"/>
@@ -666,107 +692,107 @@
     </w:p>
     <w:p>
       <w:pPr>
+        <w:pStyle w:val="Compact"/>
         <w:numPr>
+          <w:numId w:val="1002"/>
           <w:ilvl w:val="0"/>
+        </w:numPr>
+      </w:pPr>
+      <w:r>
+        <w:t xml:space="preserve">Global warming.</w:t>
+      </w:r>
+    </w:p>
+    <w:p>
+      <w:pPr>
+        <w:pStyle w:val="Compact"/>
+        <w:numPr>
           <w:numId w:val="1002"/>
+          <w:ilvl w:val="0"/>
         </w:numPr>
+      </w:pPr>
+      <w:r>
+        <w:t xml:space="preserve">Economic inequality, with its subproblems and manifestations:</w:t>
+      </w:r>
+    </w:p>
+    <w:p>
+      <w:pPr>
         <w:pStyle w:val="Compact"/>
-      </w:pPr>
-      <w:r>
-        <w:t xml:space="preserve">Global warming.</w:t>
-      </w:r>
-    </w:p>
-    <w:p>
-      <w:pPr>
         <w:numPr>
+          <w:numId w:val="1003"/>
+          <w:ilvl w:val="1"/>
+        </w:numPr>
+      </w:pPr>
+      <w:r>
+        <w:t xml:space="preserve">Homelessness.</w:t>
+      </w:r>
+    </w:p>
+    <w:p>
+      <w:pPr>
+        <w:pStyle w:val="Compact"/>
+        <w:numPr>
+          <w:numId w:val="1003"/>
+          <w:ilvl w:val="1"/>
+        </w:numPr>
+      </w:pPr>
+      <w:r>
+        <w:t xml:space="preserve">Hunger.</w:t>
+      </w:r>
+    </w:p>
+    <w:p>
+      <w:pPr>
+        <w:pStyle w:val="Compact"/>
+        <w:numPr>
+          <w:numId w:val="1003"/>
+          <w:ilvl w:val="1"/>
+        </w:numPr>
+      </w:pPr>
+      <w:r>
+        <w:t xml:space="preserve">Shortened life expectancy.</w:t>
+      </w:r>
+    </w:p>
+    <w:p>
+      <w:pPr>
+        <w:pStyle w:val="Compact"/>
+        <w:numPr>
+          <w:numId w:val="1002"/>
           <w:ilvl w:val="0"/>
-          <w:numId w:val="1002"/>
         </w:numPr>
+      </w:pPr>
+      <w:r>
+        <w:t xml:space="preserve">Social inequality, with its subproblems and manifestations:</w:t>
+      </w:r>
+    </w:p>
+    <w:p>
+      <w:pPr>
         <w:pStyle w:val="Compact"/>
-      </w:pPr>
-      <w:r>
-        <w:t xml:space="preserve">Economic inequality, with its subproblems and manifestations:</w:t>
-      </w:r>
-    </w:p>
-    <w:p>
-      <w:pPr>
         <w:numPr>
+          <w:numId w:val="1004"/>
           <w:ilvl w:val="1"/>
-          <w:numId w:val="1003"/>
         </w:numPr>
+      </w:pPr>
+      <w:r>
+        <w:t xml:space="preserve">Racism.</w:t>
+      </w:r>
+    </w:p>
+    <w:p>
+      <w:pPr>
         <w:pStyle w:val="Compact"/>
-      </w:pPr>
-      <w:r>
-        <w:t xml:space="preserve">Homelessness.</w:t>
-      </w:r>
-    </w:p>
-    <w:p>
-      <w:pPr>
         <w:numPr>
+          <w:numId w:val="1004"/>
           <w:ilvl w:val="1"/>
-          <w:numId w:val="1003"/>
         </w:numPr>
+      </w:pPr>
+      <w:r>
+        <w:t xml:space="preserve">Sexism.</w:t>
+      </w:r>
+    </w:p>
+    <w:p>
+      <w:pPr>
         <w:pStyle w:val="Compact"/>
-      </w:pPr>
-      <w:r>
-        <w:t xml:space="preserve">Hunger.</w:t>
-      </w:r>
-    </w:p>
-    <w:p>
-      <w:pPr>
         <w:numPr>
+          <w:numId w:val="1004"/>
           <w:ilvl w:val="1"/>
-          <w:numId w:val="1003"/>
         </w:numPr>
-        <w:pStyle w:val="Compact"/>
-      </w:pPr>
-      <w:r>
-        <w:t xml:space="preserve">Shortened life expectancy.</w:t>
-      </w:r>
-    </w:p>
-    <w:p>
-      <w:pPr>
-        <w:numPr>
-          <w:ilvl w:val="0"/>
-          <w:numId w:val="1002"/>
-        </w:numPr>
-        <w:pStyle w:val="Compact"/>
-      </w:pPr>
-      <w:r>
-        <w:t xml:space="preserve">Social inequality, with its subproblems and manifestations:</w:t>
-      </w:r>
-    </w:p>
-    <w:p>
-      <w:pPr>
-        <w:numPr>
-          <w:ilvl w:val="1"/>
-          <w:numId w:val="1004"/>
-        </w:numPr>
-        <w:pStyle w:val="Compact"/>
-      </w:pPr>
-      <w:r>
-        <w:t xml:space="preserve">Racism.</w:t>
-      </w:r>
-    </w:p>
-    <w:p>
-      <w:pPr>
-        <w:numPr>
-          <w:ilvl w:val="1"/>
-          <w:numId w:val="1004"/>
-        </w:numPr>
-        <w:pStyle w:val="Compact"/>
-      </w:pPr>
-      <w:r>
-        <w:t xml:space="preserve">Sexism.</w:t>
-      </w:r>
-    </w:p>
-    <w:p>
-      <w:pPr>
-        <w:numPr>
-          <w:ilvl w:val="1"/>
-          <w:numId w:val="1004"/>
-        </w:numPr>
-        <w:pStyle w:val="Compact"/>
       </w:pPr>
       <w:r>
         <w:t xml:space="preserve">Classism.</w:t>
@@ -834,7 +860,7 @@
         <w:rPr>
           <w:rStyle w:val="FootnoteReference"/>
         </w:rPr>
-        <w:footnoteReference w:id="43"/>
+        <w:footnoteReference w:id="45"/>
       </w:r>
       <w:r>
         <w:t xml:space="preserve">. As more and more people participate in this distributed system, the group collaborates optimally and thus perhaps reaches its goals.</w:t>
@@ -850,7 +876,7 @@
       <w:r>
         <w:t xml:space="preserve"> </w:t>
       </w:r>
-      <w:hyperlink r:id="rId44">
+      <w:hyperlink r:id="rId46">
         <w:r>
           <w:rPr>
             <w:rStyle w:val="Hyperlink"/>
@@ -906,11 +932,11 @@
       <w:pPr>
         <w:pStyle w:val="Heading1"/>
       </w:pPr>
-      <w:bookmarkStart w:id="45" w:name="in-flancia-we-share-clear-goals"/>
+      <w:bookmarkStart w:id="47" w:name="in-flancia-we-share-clear-goals"/>
       <w:r>
         <w:t xml:space="preserve">1. In Flancia we share clear goals</w:t>
       </w:r>
-      <w:bookmarkEnd w:id="45"/>
+      <w:bookmarkEnd w:id="47"/>
     </w:p>
     <w:p>
       <w:pPr>
@@ -923,7 +949,7 @@
         <w:rPr>
           <w:rStyle w:val="FootnoteReference"/>
         </w:rPr>
-        <w:footnoteReference w:id="46"/>
+        <w:footnoteReference w:id="48"/>
       </w:r>
       <w:r>
         <w:t xml:space="preserve">, perhaps established in Switzerland, with the following constitution</w:t>
@@ -932,7 +958,7 @@
         <w:rPr>
           <w:rStyle w:val="FootnoteReference"/>
         </w:rPr>
-        <w:footnoteReference w:id="48"/>
+        <w:footnoteReference w:id="50"/>
       </w:r>
       <w:r>
         <w:t xml:space="preserve">:</w:t>
@@ -940,86 +966,86 @@
     </w:p>
     <w:p>
       <w:pPr>
+        <w:pStyle w:val="Compact"/>
         <w:numPr>
+          <w:numId w:val="1005"/>
           <w:ilvl w:val="0"/>
+        </w:numPr>
+      </w:pPr>
+      <w:r>
+        <w:t xml:space="preserve">Everybody can become part of the project driven by this foundation, henceforth</w:t>
+      </w:r>
+      <w:r>
+        <w:t xml:space="preserve"> </w:t>
+      </w:r>
+      <w:r>
+        <w:t xml:space="preserve">“</w:t>
+      </w:r>
+      <w:r>
+        <w:t xml:space="preserve">Flancia</w:t>
+      </w:r>
+      <w:r>
+        <w:t xml:space="preserve">”</w:t>
+      </w:r>
+      <w:r>
+        <w:t xml:space="preserve">. Upon enrolling, you can choose to get an account in our system to keep your core identity separate when you interact with others. Or you can just bring your own.</w:t>
+      </w:r>
+    </w:p>
+    <w:p>
+      <w:pPr>
+        <w:pStyle w:val="Compact"/>
+        <w:numPr>
           <w:numId w:val="1005"/>
+          <w:ilvl w:val="0"/>
         </w:numPr>
+      </w:pPr>
+      <w:r>
+        <w:t xml:space="preserve">Each member of Flancia, henceforth</w:t>
+      </w:r>
+      <w:r>
+        <w:t xml:space="preserve"> </w:t>
+      </w:r>
+      <w:r>
+        <w:t xml:space="preserve">“</w:t>
+      </w:r>
+      <w:r>
+        <w:t xml:space="preserve">Flancian</w:t>
+      </w:r>
+      <w:r>
+        <w:t xml:space="preserve">”</w:t>
+      </w:r>
+      <w:r>
+        <w:t xml:space="preserve"> </w:t>
+      </w:r>
+      <w:r>
+        <w:t xml:space="preserve">or</w:t>
+      </w:r>
+      <w:r>
+        <w:t xml:space="preserve"> </w:t>
+      </w:r>
+      <w:r>
+        <w:t xml:space="preserve">“</w:t>
+      </w:r>
+      <w:r>
+        <w:t xml:space="preserve">Flancish</w:t>
+      </w:r>
+      <w:r>
+        <w:t xml:space="preserve">”</w:t>
+      </w:r>
+      <w:r>
+        <w:t xml:space="preserve"> </w:t>
+      </w:r>
+      <w:r>
+        <w:t xml:space="preserve">(all silly names, nay, all silly concepts are optional), can choose to partake in the advancement of the goals of the entity as they see fit; whichever they agree with and care about enough to dedicate resources to (such as time and attention).</w:t>
+      </w:r>
+    </w:p>
+    <w:p>
+      <w:pPr>
         <w:pStyle w:val="Compact"/>
-      </w:pPr>
-      <w:r>
-        <w:t xml:space="preserve">Everybody can become part of the project driven by this foundation, henceforth</w:t>
-      </w:r>
-      <w:r>
-        <w:t xml:space="preserve"> </w:t>
-      </w:r>
-      <w:r>
-        <w:t xml:space="preserve">“</w:t>
-      </w:r>
-      <w:r>
-        <w:t xml:space="preserve">Flancia</w:t>
-      </w:r>
-      <w:r>
-        <w:t xml:space="preserve">”</w:t>
-      </w:r>
-      <w:r>
-        <w:t xml:space="preserve">. Upon enrolling, you can choose to get an account in our system to keep your core identity separate when you interact with others. Or you can just bring your own.</w:t>
-      </w:r>
-    </w:p>
-    <w:p>
-      <w:pPr>
         <w:numPr>
+          <w:numId w:val="1005"/>
           <w:ilvl w:val="0"/>
-          <w:numId w:val="1005"/>
         </w:numPr>
-        <w:pStyle w:val="Compact"/>
-      </w:pPr>
-      <w:r>
-        <w:t xml:space="preserve">Each member of Flancia, henceforth</w:t>
-      </w:r>
-      <w:r>
-        <w:t xml:space="preserve"> </w:t>
-      </w:r>
-      <w:r>
-        <w:t xml:space="preserve">“</w:t>
-      </w:r>
-      <w:r>
-        <w:t xml:space="preserve">Flancian</w:t>
-      </w:r>
-      <w:r>
-        <w:t xml:space="preserve">”</w:t>
-      </w:r>
-      <w:r>
-        <w:t xml:space="preserve"> </w:t>
-      </w:r>
-      <w:r>
-        <w:t xml:space="preserve">or</w:t>
-      </w:r>
-      <w:r>
-        <w:t xml:space="preserve"> </w:t>
-      </w:r>
-      <w:r>
-        <w:t xml:space="preserve">“</w:t>
-      </w:r>
-      <w:r>
-        <w:t xml:space="preserve">Flancish</w:t>
-      </w:r>
-      <w:r>
-        <w:t xml:space="preserve">”</w:t>
-      </w:r>
-      <w:r>
-        <w:t xml:space="preserve"> </w:t>
-      </w:r>
-      <w:r>
-        <w:t xml:space="preserve">(all silly names, nay, all silly concepts are optional), can choose to partake in the advancement of the goals of the entity as they see fit; whichever they agree with and care about enough to dedicate resources to (such as time and attention).</w:t>
-      </w:r>
-    </w:p>
-    <w:p>
-      <w:pPr>
-        <w:numPr>
-          <w:ilvl w:val="0"/>
-          <w:numId w:val="1005"/>
-        </w:numPr>
-        <w:pStyle w:val="Compact"/>
       </w:pPr>
       <w:r>
         <w:t xml:space="preserve">The first goal of Flancia is to build an</w:t>
@@ -1027,7 +1053,7 @@
       <w:r>
         <w:t xml:space="preserve"> </w:t>
       </w:r>
-      <w:hyperlink r:id="rId42">
+      <w:hyperlink r:id="rId44">
         <w:r>
           <w:rPr>
             <w:rStyle w:val="Hyperlink"/>
@@ -1059,23 +1085,23 @@
     </w:p>
     <w:p>
       <w:pPr>
+        <w:pStyle w:val="Compact"/>
         <w:numPr>
+          <w:numId w:val="1005"/>
           <w:ilvl w:val="0"/>
+        </w:numPr>
+      </w:pPr>
+      <w:r>
+        <w:t xml:space="preserve">The second goal of Flancia is to bring its members to the state of life they most prefer individually: happiness, ataraxia, eudaimonia, enlightenment, awakening or any other desirable and desired state.</w:t>
+      </w:r>
+    </w:p>
+    <w:p>
+      <w:pPr>
+        <w:pStyle w:val="Compact"/>
+        <w:numPr>
           <w:numId w:val="1005"/>
+          <w:ilvl w:val="0"/>
         </w:numPr>
-        <w:pStyle w:val="Compact"/>
-      </w:pPr>
-      <w:r>
-        <w:t xml:space="preserve">The second goal of Flancia is to bring its members to the state of life they most prefer individually: happiness, ataraxia, eudaimonia, enlightenment, awakening or any other desirable and desired state.</w:t>
-      </w:r>
-    </w:p>
-    <w:p>
-      <w:pPr>
-        <w:numPr>
-          <w:ilvl w:val="0"/>
-          <w:numId w:val="1005"/>
-        </w:numPr>
-        <w:pStyle w:val="Compact"/>
       </w:pPr>
       <w:r>
         <w:t xml:space="preserve">The third goal of Flancia is to bring all living entities to the their independently defined state, with each entity expressing their will within their capabilities. We start with our friends; our fellow humans. Think of</w:t>
@@ -1083,7 +1109,7 @@
       <w:r>
         <w:t xml:space="preserve"> </w:t>
       </w:r>
-      <w:hyperlink r:id="rId50">
+      <w:hyperlink r:id="rId52">
         <w:r>
           <w:rPr>
             <w:rStyle w:val="Hyperlink"/>
@@ -1097,11 +1123,11 @@
     </w:p>
     <w:p>
       <w:pPr>
+        <w:pStyle w:val="Compact"/>
         <w:numPr>
+          <w:numId w:val="1005"/>
           <w:ilvl w:val="0"/>
-          <w:numId w:val="1005"/>
         </w:numPr>
-        <w:pStyle w:val="Compact"/>
       </w:pPr>
       <w:r>
         <w:t xml:space="preserve">The fourth goal of Flancia is to keep itself current, adding and removing goals and entities as they most benefit its members and the best available set of rational tools: technology, philosophy and ethics. The constitution of Flancia, its Agora and any other of the foundation’s systems and entities can be amended when Flancians deem it necessary.</w:t>
@@ -1127,11 +1153,11 @@
       <w:pPr>
         <w:pStyle w:val="Heading1"/>
       </w:pPr>
-      <w:bookmarkStart w:id="51" w:name="X8308fe66ecfa81af4bfde39ef66dce3c02f3834"/>
+      <w:bookmarkStart w:id="53" w:name="how-i-plan-to-dedicate-my-personal-resources-to-the-foundation"/>
       <w:r>
         <w:t xml:space="preserve">How I plan to dedicate my personal resources to the foundation</w:t>
       </w:r>
-      <w:bookmarkEnd w:id="51"/>
+      <w:bookmarkEnd w:id="53"/>
     </w:p>
     <w:p>
       <w:pPr>
@@ -1227,7 +1253,7 @@
       <w:r>
         <w:t xml:space="preserve"> </w:t>
       </w:r>
-      <w:hyperlink r:id="rId52">
+      <w:hyperlink r:id="rId54">
         <w:r>
           <w:rPr>
             <w:rStyle w:val="Hyperlink"/>
@@ -1295,11 +1321,11 @@
       <w:pPr>
         <w:pStyle w:val="Heading1"/>
       </w:pPr>
-      <w:bookmarkStart w:id="53" w:name="except"/>
+      <w:bookmarkStart w:id="55" w:name="except"/>
       <w:r>
         <w:t xml:space="preserve">Except</w:t>
       </w:r>
-      <w:bookmarkEnd w:id="53"/>
+      <w:bookmarkEnd w:id="55"/>
     </w:p>
     <w:p>
       <w:pPr>
@@ -1401,41 +1427,41 @@
       <w:pPr>
         <w:pStyle w:val="Heading1"/>
       </w:pPr>
-      <w:bookmarkStart w:id="54" w:name="in-flancia-there-is-an-agora"/>
+      <w:bookmarkStart w:id="56" w:name="in-flancia-there-is-an-agora"/>
       <w:r>
         <w:t xml:space="preserve">2. In Flancia there is an Agora</w:t>
       </w:r>
-      <w:bookmarkEnd w:id="54"/>
+      <w:bookmarkEnd w:id="56"/>
     </w:p>
     <w:p>
       <w:pPr>
         <w:pStyle w:val="Heading1"/>
       </w:pPr>
-      <w:bookmarkStart w:id="55" w:name="status"/>
+      <w:bookmarkStart w:id="57" w:name="status"/>
       <w:r>
         <w:t xml:space="preserve">Status</w:t>
       </w:r>
-      <w:bookmarkEnd w:id="55"/>
-    </w:p>
-    <w:p>
-      <w:pPr>
+      <w:bookmarkEnd w:id="57"/>
+    </w:p>
+    <w:p>
+      <w:pPr>
+        <w:pStyle w:val="Compact"/>
         <w:numPr>
+          <w:numId w:val="1006"/>
           <w:ilvl w:val="0"/>
+        </w:numPr>
+      </w:pPr>
+      <w:r>
+        <w:t xml:space="preserve">This document was mostly written in 2018. The Agora was then just a thought experiment. It has since grown to be a living project.</w:t>
+      </w:r>
+    </w:p>
+    <w:p>
+      <w:pPr>
+        <w:pStyle w:val="Compact"/>
+        <w:numPr>
           <w:numId w:val="1006"/>
+          <w:ilvl w:val="0"/>
         </w:numPr>
-        <w:pStyle w:val="Compact"/>
-      </w:pPr>
-      <w:r>
-        <w:t xml:space="preserve">This document was mostly written in 2018. The Agora was then just a thought experiment. It has since grown to be a living project.</w:t>
-      </w:r>
-    </w:p>
-    <w:p>
-      <w:pPr>
-        <w:numPr>
-          <w:ilvl w:val="0"/>
-          <w:numId w:val="1006"/>
-        </w:numPr>
-        <w:pStyle w:val="Compact"/>
       </w:pPr>
       <w:r>
         <w:t xml:space="preserve">As late as 2020-10-17, the Agora barely existed as a concrete implementation – it was not a single tool but rather many which you could use in tandem following a convention, which I provisionally named</w:t>
@@ -1443,7 +1469,7 @@
       <w:r>
         <w:t xml:space="preserve"> </w:t>
       </w:r>
-      <w:hyperlink r:id="rId56">
+      <w:hyperlink r:id="rId58">
         <w:r>
           <w:rPr>
             <w:rStyle w:val="Hyperlink"/>
@@ -1457,31 +1483,31 @@
     </w:p>
     <w:p>
       <w:pPr>
+        <w:pStyle w:val="Compact"/>
         <w:numPr>
+          <w:numId w:val="1006"/>
           <w:ilvl w:val="0"/>
-          <w:numId w:val="1006"/>
         </w:numPr>
+      </w:pPr>
+      <w:r>
+        <w:t xml:space="preserve">As of 2022-01-02, a reference Agora is online on https://anagora.org. Using terminology gained and derived in the last three years (with the help of the Agora community!), I can now describe it as a [[knowledge commons]].</w:t>
+      </w:r>
+    </w:p>
+    <w:p>
+      <w:pPr>
+        <w:pStyle w:val="FirstParagraph"/>
+      </w:pPr>
+      <w:r>
+        <w:t xml:space="preserve">Regardless of implementation details, an Agora can be assembled out of off-the-shelf parts available on the internet, mostly for free:</w:t>
+      </w:r>
+    </w:p>
+    <w:p>
+      <w:pPr>
         <w:pStyle w:val="Compact"/>
-      </w:pPr>
-      <w:r>
-        <w:t xml:space="preserve">As of 2022-01-02, a reference Agora is online on https://anagora.org. Using terminology gained and derived in the last three years (with the help of the Agora community!), I can now describe it as a [[knowledge commons]].</w:t>
-      </w:r>
-    </w:p>
-    <w:p>
-      <w:pPr>
-        <w:pStyle w:val="FirstParagraph"/>
-      </w:pPr>
-      <w:r>
-        <w:t xml:space="preserve">Regardless of implementation details, an Agora can be assembled out of off-the-shelf parts available on the internet, mostly for free:</w:t>
-      </w:r>
-    </w:p>
-    <w:p>
-      <w:pPr>
         <w:numPr>
+          <w:numId w:val="1007"/>
           <w:ilvl w:val="0"/>
-          <w:numId w:val="1007"/>
         </w:numPr>
-        <w:pStyle w:val="Compact"/>
       </w:pPr>
       <w:r>
         <w:t xml:space="preserve">Knowledge management tools used for the purpose of building a</w:t>
@@ -1489,7 +1515,7 @@
       <w:r>
         <w:t xml:space="preserve"> </w:t>
       </w:r>
-      <w:hyperlink r:id="rId57">
+      <w:hyperlink r:id="rId59">
         <w:r>
           <w:rPr>
             <w:rStyle w:val="Hyperlink"/>
@@ -1503,7 +1529,7 @@
       <w:r>
         <w:t xml:space="preserve"> </w:t>
       </w:r>
-      <w:hyperlink r:id="rId58">
+      <w:hyperlink r:id="rId60">
         <w:r>
           <w:rPr>
             <w:rStyle w:val="Hyperlink"/>
@@ -1520,23 +1546,23 @@
     </w:p>
     <w:p>
       <w:pPr>
+        <w:pStyle w:val="Compact"/>
         <w:numPr>
+          <w:numId w:val="1007"/>
           <w:ilvl w:val="0"/>
+        </w:numPr>
+      </w:pPr>
+      <w:r>
+        <w:t xml:space="preserve">Social networks and the constructive bits of the internet as we have them, annotated and enriched using open tools and standards.</w:t>
+      </w:r>
+    </w:p>
+    <w:p>
+      <w:pPr>
+        <w:pStyle w:val="Compact"/>
+        <w:numPr>
           <w:numId w:val="1007"/>
+          <w:ilvl w:val="0"/>
         </w:numPr>
-        <w:pStyle w:val="Compact"/>
-      </w:pPr>
-      <w:r>
-        <w:t xml:space="preserve">Social networks and the constructive bits of the internet as we have them, annotated and enriched using open tools and standards.</w:t>
-      </w:r>
-    </w:p>
-    <w:p>
-      <w:pPr>
-        <w:numPr>
-          <w:ilvl w:val="0"/>
-          <w:numId w:val="1007"/>
-        </w:numPr>
-        <w:pStyle w:val="Compact"/>
       </w:pPr>
       <w:r>
         <w:t xml:space="preserve">An explicit constructive social contract. For reference you can consult</w:t>
@@ -1544,7 +1570,7 @@
       <w:r>
         <w:t xml:space="preserve"> </w:t>
       </w:r>
-      <w:hyperlink r:id="rId59">
+      <w:hyperlink r:id="rId61">
         <w:r>
           <w:rPr>
             <w:rStyle w:val="Hyperlink"/>
@@ -1566,7 +1592,7 @@
       <w:r>
         <w:t xml:space="preserve"> </w:t>
       </w:r>
-      <w:hyperlink r:id="rId60">
+      <w:hyperlink r:id="rId62">
         <w:r>
           <w:rPr>
             <w:rStyle w:val="Hyperlink"/>
@@ -1588,7 +1614,7 @@
       <w:r>
         <w:t xml:space="preserve"> </w:t>
       </w:r>
-      <w:hyperlink r:id="rId61">
+      <w:hyperlink r:id="rId63">
         <w:r>
           <w:rPr>
             <w:rStyle w:val="Hyperlink"/>
@@ -1602,7 +1628,7 @@
       <w:r>
         <w:t xml:space="preserve"> </w:t>
       </w:r>
-      <w:hyperlink r:id="rId62">
+      <w:hyperlink r:id="rId64">
         <w:r>
           <w:rPr>
             <w:rStyle w:val="Hyperlink"/>
@@ -1618,11 +1644,11 @@
       <w:pPr>
         <w:pStyle w:val="Heading1"/>
       </w:pPr>
-      <w:bookmarkStart w:id="63" w:name="head"/>
+      <w:bookmarkStart w:id="65" w:name="head"/>
       <w:r>
         <w:t xml:space="preserve">Head</w:t>
       </w:r>
-      <w:bookmarkEnd w:id="63"/>
+      <w:bookmarkEnd w:id="65"/>
     </w:p>
     <w:p>
       <w:pPr>
@@ -1642,7 +1668,7 @@
       <w:r>
         <w:t xml:space="preserve"> </w:t>
       </w:r>
-      <w:hyperlink r:id="rId57">
+      <w:hyperlink r:id="rId59">
         <w:r>
           <w:rPr>
             <w:rStyle w:val="Hyperlink"/>
@@ -1667,71 +1693,71 @@
     </w:p>
     <w:p>
       <w:pPr>
+        <w:pStyle w:val="Compact"/>
         <w:numPr>
+          <w:numId w:val="1008"/>
           <w:ilvl w:val="0"/>
+        </w:numPr>
+      </w:pPr>
+      <w:r>
+        <w:t xml:space="preserve">For each problem in the set P of all problems:</w:t>
+      </w:r>
+    </w:p>
+    <w:p>
+      <w:pPr>
+        <w:pStyle w:val="Compact"/>
+        <w:numPr>
+          <w:numId w:val="1009"/>
+          <w:ilvl w:val="1"/>
+        </w:numPr>
+      </w:pPr>
+      <w:r>
+        <w:t xml:space="preserve">Describe it as thoroughly as possible.</w:t>
+      </w:r>
+    </w:p>
+    <w:p>
+      <w:pPr>
+        <w:pStyle w:val="Compact"/>
+        <w:numPr>
+          <w:numId w:val="1009"/>
+          <w:ilvl w:val="1"/>
+        </w:numPr>
+      </w:pPr>
+      <w:r>
+        <w:t xml:space="preserve">Maintain a set of known or argued possible solutions, S(P).</w:t>
+      </w:r>
+    </w:p>
+    <w:p>
+      <w:pPr>
+        <w:pStyle w:val="Compact"/>
+        <w:numPr>
           <w:numId w:val="1008"/>
+          <w:ilvl w:val="0"/>
         </w:numPr>
+      </w:pPr>
+      <w:r>
+        <w:t xml:space="preserve">For each solution in S(P):</w:t>
+      </w:r>
+    </w:p>
+    <w:p>
+      <w:pPr>
         <w:pStyle w:val="Compact"/>
-      </w:pPr>
-      <w:r>
-        <w:t xml:space="preserve">For each problem in the set P of all problems:</w:t>
-      </w:r>
-    </w:p>
-    <w:p>
-      <w:pPr>
         <w:numPr>
+          <w:numId w:val="1010"/>
           <w:ilvl w:val="1"/>
-          <w:numId w:val="1009"/>
         </w:numPr>
+      </w:pPr>
+      <w:r>
+        <w:t xml:space="preserve">Describe it as thoroughly as possible.</w:t>
+      </w:r>
+    </w:p>
+    <w:p>
+      <w:pPr>
         <w:pStyle w:val="Compact"/>
-      </w:pPr>
-      <w:r>
-        <w:t xml:space="preserve">Describe it as thoroughly as possible.</w:t>
-      </w:r>
-    </w:p>
-    <w:p>
-      <w:pPr>
         <w:numPr>
+          <w:numId w:val="1010"/>
           <w:ilvl w:val="1"/>
-          <w:numId w:val="1009"/>
         </w:numPr>
-        <w:pStyle w:val="Compact"/>
-      </w:pPr>
-      <w:r>
-        <w:t xml:space="preserve">Maintain a set of known or argued possible solutions, S(P).</w:t>
-      </w:r>
-    </w:p>
-    <w:p>
-      <w:pPr>
-        <w:numPr>
-          <w:ilvl w:val="0"/>
-          <w:numId w:val="1008"/>
-        </w:numPr>
-        <w:pStyle w:val="Compact"/>
-      </w:pPr>
-      <w:r>
-        <w:t xml:space="preserve">For each solution in S(P):</w:t>
-      </w:r>
-    </w:p>
-    <w:p>
-      <w:pPr>
-        <w:numPr>
-          <w:ilvl w:val="1"/>
-          <w:numId w:val="1010"/>
-        </w:numPr>
-        <w:pStyle w:val="Compact"/>
-      </w:pPr>
-      <w:r>
-        <w:t xml:space="preserve">Describe it as thoroughly as possible.</w:t>
-      </w:r>
-    </w:p>
-    <w:p>
-      <w:pPr>
-        <w:numPr>
-          <w:ilvl w:val="1"/>
-          <w:numId w:val="1010"/>
-        </w:numPr>
-        <w:pStyle w:val="Compact"/>
       </w:pPr>
       <w:r>
         <w:t xml:space="preserve">Maintain a set of resources (people, time, attention, money) needed to implement it, R(S).</w:t>
@@ -1794,7 +1820,7 @@
         <w:rPr>
           <w:rStyle w:val="FootnoteReference"/>
         </w:rPr>
-        <w:footnoteReference w:id="64"/>
+        <w:footnoteReference w:id="66"/>
       </w:r>
       <w:r>
         <w:t xml:space="preserve">.</w:t>
@@ -1812,11 +1838,11 @@
       <w:pPr>
         <w:pStyle w:val="Heading1"/>
       </w:pPr>
-      <w:bookmarkStart w:id="66" w:name="tail"/>
+      <w:bookmarkStart w:id="68" w:name="tail"/>
       <w:r>
         <w:t xml:space="preserve">Tail</w:t>
       </w:r>
-      <w:bookmarkEnd w:id="66"/>
+      <w:bookmarkEnd w:id="68"/>
     </w:p>
     <w:p>
       <w:pPr>
@@ -1840,7 +1866,7 @@
         <w:rPr>
           <w:rStyle w:val="FootnoteReference"/>
         </w:rPr>
-        <w:footnoteReference w:id="67"/>
+        <w:footnoteReference w:id="69"/>
       </w:r>
       <w:r>
         <w:t xml:space="preserve">. It doesn’t sound at first like we should add another stick to that particular dumpster fire. But hear me out.</w:t>
@@ -1864,7 +1890,7 @@
       <w:r>
         <w:t xml:space="preserve"> </w:t>
       </w:r>
-      <w:hyperlink r:id="rId68">
+      <w:hyperlink r:id="rId70">
         <w:r>
           <w:rPr>
             <w:rStyle w:val="Hyperlink"/>
@@ -1890,7 +1916,7 @@
         <w:rPr>
           <w:rStyle w:val="FootnoteReference"/>
         </w:rPr>
-        <w:footnoteReference w:id="69"/>
+        <w:footnoteReference w:id="71"/>
       </w:r>
       <w:r>
         <w:t xml:space="preserve">. They are things that, on the whole, produce enough bad to be existential risks to humanity. Nuclear power</w:t>
@@ -1955,21 +1981,21 @@
       <w:pPr>
         <w:pStyle w:val="Heading1"/>
       </w:pPr>
-      <w:bookmarkStart w:id="70" w:name="in-flancia-there-is-no-poverty"/>
+      <w:bookmarkStart w:id="72" w:name="in-flancia-there-is-no-poverty"/>
       <w:r>
         <w:t xml:space="preserve">3. In Flancia there is no poverty</w:t>
       </w:r>
-      <w:bookmarkEnd w:id="70"/>
+      <w:bookmarkEnd w:id="72"/>
     </w:p>
     <w:p>
       <w:pPr>
         <w:pStyle w:val="Heading1"/>
       </w:pPr>
-      <w:bookmarkStart w:id="71" w:name="head-1"/>
+      <w:bookmarkStart w:id="73" w:name="head-1"/>
       <w:r>
         <w:t xml:space="preserve">Head</w:t>
       </w:r>
-      <w:bookmarkEnd w:id="71"/>
+      <w:bookmarkEnd w:id="73"/>
     </w:p>
     <w:p>
       <w:pPr>
@@ -1981,47 +2007,47 @@
     </w:p>
     <w:p>
       <w:pPr>
+        <w:pStyle w:val="Compact"/>
         <w:numPr>
+          <w:numId w:val="1011"/>
           <w:ilvl w:val="0"/>
+        </w:numPr>
+      </w:pPr>
+      <w:r>
+        <w:t xml:space="preserve">If you consider yourself under-privileged, you sign up to receive an income.</w:t>
+      </w:r>
+    </w:p>
+    <w:p>
+      <w:pPr>
+        <w:pStyle w:val="Compact"/>
+        <w:numPr>
           <w:numId w:val="1011"/>
+          <w:ilvl w:val="0"/>
         </w:numPr>
+      </w:pPr>
+      <w:r>
+        <w:t xml:space="preserve">If you consider yourself over-privileged, you sign up to donate an income.</w:t>
+      </w:r>
+    </w:p>
+    <w:p>
+      <w:pPr>
         <w:pStyle w:val="Compact"/>
-      </w:pPr>
-      <w:r>
-        <w:t xml:space="preserve">If you consider yourself under-privileged, you sign up to receive an income.</w:t>
-      </w:r>
-    </w:p>
-    <w:p>
-      <w:pPr>
         <w:numPr>
+          <w:numId w:val="1011"/>
           <w:ilvl w:val="0"/>
+        </w:numPr>
+      </w:pPr>
+      <w:r>
+        <w:t xml:space="preserve">Incomes are recurring donations for a number of months.</w:t>
+      </w:r>
+    </w:p>
+    <w:p>
+      <w:pPr>
+        <w:pStyle w:val="Compact"/>
+        <w:numPr>
           <w:numId w:val="1011"/>
+          <w:ilvl w:val="0"/>
         </w:numPr>
-        <w:pStyle w:val="Compact"/>
-      </w:pPr>
-      <w:r>
-        <w:t xml:space="preserve">If you consider yourself over-privileged, you sign up to donate an income.</w:t>
-      </w:r>
-    </w:p>
-    <w:p>
-      <w:pPr>
-        <w:numPr>
-          <w:ilvl w:val="0"/>
-          <w:numId w:val="1011"/>
-        </w:numPr>
-        <w:pStyle w:val="Compact"/>
-      </w:pPr>
-      <w:r>
-        <w:t xml:space="preserve">Incomes are recurring donations for a number of months.</w:t>
-      </w:r>
-    </w:p>
-    <w:p>
-      <w:pPr>
-        <w:numPr>
-          <w:ilvl w:val="0"/>
-          <w:numId w:val="1011"/>
-        </w:numPr>
-        <w:pStyle w:val="Compact"/>
       </w:pPr>
       <w:r>
         <w:t xml:space="preserve">Optional virality rule: the person receiving the income (can|must) elect to forward N% of it to someone less privileged than them.</w:t>
@@ -2055,11 +2081,11 @@
       <w:pPr>
         <w:pStyle w:val="Heading1"/>
       </w:pPr>
-      <w:bookmarkStart w:id="72" w:name="tail-1"/>
+      <w:bookmarkStart w:id="74" w:name="tail-1"/>
       <w:r>
         <w:t xml:space="preserve">Tail</w:t>
       </w:r>
-      <w:bookmarkEnd w:id="72"/>
+      <w:bookmarkEnd w:id="74"/>
     </w:p>
     <w:p>
       <w:pPr>
@@ -2085,7 +2111,7 @@
       <w:r>
         <w:t xml:space="preserve">“</w:t>
       </w:r>
-      <w:hyperlink r:id="rId73">
+      <w:hyperlink r:id="rId75">
         <w:r>
           <w:rPr>
             <w:rStyle w:val="Hyperlink"/>
@@ -2664,23 +2690,23 @@
     </w:p>
     <w:p>
       <w:pPr>
+        <w:pStyle w:val="Compact"/>
         <w:numPr>
+          <w:numId w:val="1012"/>
           <w:ilvl w:val="0"/>
+        </w:numPr>
+      </w:pPr>
+      <w:r>
+        <w:t xml:space="preserve">You don’t have enough. Well, you know, you should just put a number to enough then. The rest we covered already.</w:t>
+      </w:r>
+    </w:p>
+    <w:p>
+      <w:pPr>
+        <w:pStyle w:val="Compact"/>
+        <w:numPr>
           <w:numId w:val="1012"/>
+          <w:ilvl w:val="0"/>
         </w:numPr>
-        <w:pStyle w:val="Compact"/>
-      </w:pPr>
-      <w:r>
-        <w:t xml:space="preserve">You don’t have enough. Well, you know, you should just put a number to enough then. The rest we covered already.</w:t>
-      </w:r>
-    </w:p>
-    <w:p>
-      <w:pPr>
-        <w:numPr>
-          <w:ilvl w:val="0"/>
-          <w:numId w:val="1012"/>
-        </w:numPr>
-        <w:pStyle w:val="Compact"/>
       </w:pPr>
       <w:r>
         <w:t xml:space="preserve">You don’t think it’ll make a difference.</w:t>
@@ -2788,11 +2814,11 @@
       <w:pPr>
         <w:pStyle w:val="Heading1"/>
       </w:pPr>
-      <w:bookmarkStart w:id="74" w:name="in-flancia-there-is-no-privilege"/>
+      <w:bookmarkStart w:id="76" w:name="in-flancia-there-is-no-privilege"/>
       <w:r>
         <w:t xml:space="preserve">4. In Flancia there is no privilege</w:t>
       </w:r>
-      <w:bookmarkEnd w:id="74"/>
+      <w:bookmarkEnd w:id="76"/>
     </w:p>
     <w:p>
       <w:pPr>
@@ -2893,23 +2919,23 @@
     </w:p>
     <w:p>
       <w:pPr>
+        <w:pStyle w:val="Compact"/>
         <w:numPr>
+          <w:numId w:val="1013"/>
           <w:ilvl w:val="0"/>
+        </w:numPr>
+      </w:pPr>
+      <w:r>
+        <w:t xml:space="preserve">I was born into privileged enough starting conditions: my family was not poor (for my country), I went to school, even to university. I had a computer and an internet connection relatively early (for my country). With the internet I could figure out how to install Linux, how to teach myself how to program, and many other things that came in useful and got me to where I am.</w:t>
+      </w:r>
+    </w:p>
+    <w:p>
+      <w:pPr>
+        <w:pStyle w:val="Compact"/>
+        <w:numPr>
           <w:numId w:val="1013"/>
+          <w:ilvl w:val="0"/>
         </w:numPr>
-        <w:pStyle w:val="Compact"/>
-      </w:pPr>
-      <w:r>
-        <w:t xml:space="preserve">I was born into privileged enough starting conditions: my family was not poor (for my country), I went to school, even to university. I had a computer and an internet connection relatively early (for my country). With the internet I could figure out how to install Linux, how to teach myself how to program, and many other things that came in useful and got me to where I am.</w:t>
-      </w:r>
-    </w:p>
-    <w:p>
-      <w:pPr>
-        <w:numPr>
-          <w:ilvl w:val="0"/>
-          <w:numId w:val="1013"/>
-        </w:numPr>
-        <w:pStyle w:val="Compact"/>
       </w:pPr>
       <w:r>
         <w:t xml:space="preserve">I was nerdy, so I had the disposition to spend lots of time with my computer. I was a sickly kid; this probably made me be more into books and computers than others.</w:t>
@@ -2943,11 +2969,11 @@
       <w:pPr>
         <w:pStyle w:val="Heading1"/>
       </w:pPr>
-      <w:bookmarkStart w:id="75" w:name="a-plan"/>
+      <w:bookmarkStart w:id="77" w:name="a-plan"/>
       <w:r>
         <w:t xml:space="preserve">A plan</w:t>
       </w:r>
-      <w:bookmarkEnd w:id="75"/>
+      <w:bookmarkEnd w:id="77"/>
     </w:p>
     <w:p>
       <w:pPr>
@@ -3057,7 +3083,7 @@
       <w:r>
         <w:t xml:space="preserve"> </w:t>
       </w:r>
-      <w:hyperlink r:id="rId52">
+      <w:hyperlink r:id="rId54">
         <w:r>
           <w:rPr>
             <w:rStyle w:val="Hyperlink"/>
@@ -3082,7 +3108,7 @@
       <w:r>
         <w:t xml:space="preserve"> </w:t>
       </w:r>
-      <w:hyperlink r:id="rId76">
+      <w:hyperlink r:id="rId78">
         <w:r>
           <w:rPr>
             <w:rStyle w:val="Hyperlink"/>
@@ -3098,11 +3124,11 @@
       <w:pPr>
         <w:pStyle w:val="Heading1"/>
       </w:pPr>
-      <w:bookmarkStart w:id="77" w:name="on-sainthood"/>
+      <w:bookmarkStart w:id="79" w:name="on-sainthood"/>
       <w:r>
         <w:t xml:space="preserve">On sainthood</w:t>
       </w:r>
-      <w:bookmarkEnd w:id="77"/>
+      <w:bookmarkEnd w:id="79"/>
     </w:p>
     <w:p>
       <w:pPr>
@@ -3271,7 +3297,7 @@
       <w:r>
         <w:t xml:space="preserve"> </w:t>
       </w:r>
-      <w:hyperlink r:id="rId78">
+      <w:hyperlink r:id="rId80">
         <w:r>
           <w:rPr>
             <w:rStyle w:val="Hyperlink"/>
@@ -3310,11 +3336,11 @@
       <w:pPr>
         <w:pStyle w:val="Heading1"/>
       </w:pPr>
-      <w:bookmarkStart w:id="79" w:name="in-praise-of-idleness"/>
+      <w:bookmarkStart w:id="81" w:name="in-praise-of-idleness"/>
       <w:r>
         <w:t xml:space="preserve">In praise of idleness</w:t>
       </w:r>
-      <w:bookmarkEnd w:id="79"/>
+      <w:bookmarkEnd w:id="81"/>
     </w:p>
     <w:p>
       <w:pPr>
@@ -3326,7 +3352,7 @@
       <w:r>
         <w:t xml:space="preserve"> </w:t>
       </w:r>
-      <w:hyperlink r:id="rId80">
+      <w:hyperlink r:id="rId82">
         <w:r>
           <w:rPr>
             <w:rStyle w:val="Hyperlink"/>
@@ -3388,11 +3414,11 @@
       <w:pPr>
         <w:pStyle w:val="Heading1"/>
       </w:pPr>
-      <w:bookmarkStart w:id="81" w:name="objections"/>
+      <w:bookmarkStart w:id="83" w:name="objections"/>
       <w:r>
         <w:t xml:space="preserve">Objections</w:t>
       </w:r>
-      <w:bookmarkEnd w:id="81"/>
+      <w:bookmarkEnd w:id="83"/>
     </w:p>
     <w:p>
       <w:pPr>
@@ -3544,367 +3570,243 @@
       <w:pPr>
         <w:pStyle w:val="Heading1"/>
       </w:pPr>
-      <w:bookmarkStart w:id="82" w:name="in-flancia-we-will-one-day-meet"/>
+      <w:bookmarkStart w:id="84" w:name="in-flancia-we-will-one-day-meet"/>
       <w:r>
         <w:t xml:space="preserve">5. In Flancia we will one day meet</w:t>
       </w:r>
-      <w:bookmarkEnd w:id="82"/>
+      <w:bookmarkEnd w:id="84"/>
+    </w:p>
+    <w:p>
+      <w:pPr>
+        <w:pStyle w:val="Compact"/>
+        <w:numPr>
+          <w:numId w:val="1014"/>
+          <w:ilvl w:val="0"/>
+        </w:numPr>
+      </w:pPr>
+      <w:r>
+        <w:rPr>
+          <w:b/>
+        </w:rPr>
+        <w:t xml:space="preserve">To join:</w:t>
+      </w:r>
+      <w:r>
+        <w:rPr>
+          <w:b/>
+        </w:rPr>
+        <w:t xml:space="preserve"> </w:t>
+      </w:r>
+      <w:hyperlink r:id="rId85">
+        <w:r>
+          <w:rPr>
+            <w:rStyle w:val="Hyperlink"/>
+            <w:b/>
+          </w:rPr>
+          <w:t xml:space="preserve">anagora.org/go/flancia-meet</w:t>
+        </w:r>
+      </w:hyperlink>
+      <w:r>
+        <w:t xml:space="preserve">.</w:t>
+      </w:r>
+    </w:p>
+    <w:p>
+      <w:pPr>
+        <w:pStyle w:val="Compact"/>
+        <w:numPr>
+          <w:numId w:val="1014"/>
+          <w:ilvl w:val="0"/>
+        </w:numPr>
+      </w:pPr>
+      <w:r>
+        <w:rPr>
+          <w:b/>
+        </w:rPr>
+        <w:t xml:space="preserve">Notes and more:</w:t>
+      </w:r>
+      <w:r>
+        <w:rPr>
+          <w:b/>
+        </w:rPr>
+        <w:t xml:space="preserve"> </w:t>
+      </w:r>
+      <w:hyperlink r:id="rId86">
+        <w:r>
+          <w:rPr>
+            <w:rStyle w:val="Hyperlink"/>
+            <w:b/>
+          </w:rPr>
+          <w:t xml:space="preserve">anagora.org/flancia-meet</w:t>
+        </w:r>
+      </w:hyperlink>
+      <w:r>
+        <w:t xml:space="preserve">.</w:t>
+      </w:r>
     </w:p>
     <w:p>
       <w:pPr>
         <w:pStyle w:val="FirstParagraph"/>
       </w:pPr>
       <w:r>
-        <w:t xml:space="preserve">Recently I’ve been spending a significant amount of time thinking about thinking. Thinking is just such an amazing activity, and I believe it is important to set aside time to think about it from time to time. Our thinking shapes our living, and by thinking about our thinking we shape our thoughts.</w:t>
-      </w:r>
-    </w:p>
-    <w:p>
-      <w:pPr>
-        <w:pStyle w:val="BodyText"/>
-      </w:pPr>
-      <w:r>
-        <w:t xml:space="preserve">Many of the major enduring philosophical unknowns have to do with thinking: is there a reason for why we exist and we are here to think at all? What is consciousness? Is there an inherent goal to the nature of our existence? What or who do we think for?</w:t>
-      </w:r>
-    </w:p>
-    <w:p>
-      <w:pPr>
-        <w:pStyle w:val="BodyText"/>
-      </w:pPr>
-      <w:r>
-        <w:t xml:space="preserve">But regardless of what thinking</w:t>
-      </w:r>
-      <w:r>
-        <w:t xml:space="preserve"> </w:t>
-      </w:r>
-      <w:r>
-        <w:rPr>
-          <w:i/>
-        </w:rPr>
-        <w:t xml:space="preserve">is</w:t>
-      </w:r>
-      <w:r>
-        <w:t xml:space="preserve">, I believe it makes sense to take it seriously, given that it is the universal occupation. If you are going to do it, you might as well optimize it. My path to improve my own thinking throughout my life has led me to science, to philosophy, to meditation and recently to something close to</w:t>
-      </w:r>
-      <w:r>
-        <w:t xml:space="preserve"> </w:t>
-      </w:r>
-      <w:hyperlink r:id="rId83">
+        <w:t xml:space="preserve">Flancia Meet is a weekly video conference where we discuss our projects and goals, and occasionally work in public. As of the time of writing most participants are programmers but you need not be.</w:t>
+      </w:r>
+    </w:p>
+    <w:p>
+      <w:pPr>
+        <w:pStyle w:val="BodyText"/>
+      </w:pPr>
+      <w:r>
+        <w:t xml:space="preserve">We meet on Saturdays. Usually around 11 UTC.</w:t>
+      </w:r>
+    </w:p>
+    <w:p>
+      <w:pPr>
+        <w:pStyle w:val="BodyText"/>
+      </w:pPr>
+      <w:r>
+        <w:t xml:space="preserve">We have a Matrix chat:</w:t>
+      </w:r>
+      <w:r>
+        <w:t xml:space="preserve"> </w:t>
+      </w:r>
+      <w:hyperlink r:id="rId87">
         <w:r>
           <w:rPr>
             <w:rStyle w:val="Hyperlink"/>
           </w:rPr>
-          <w:t xml:space="preserve">secular Buddhism</w:t>
+          <w:t xml:space="preserve">https://anagora.org/go/agora-discuss</w:t>
         </w:r>
       </w:hyperlink>
       <w:r>
-        <w:rPr>
-          <w:rStyle w:val="FootnoteReference"/>
-        </w:rPr>
-        <w:footnoteReference w:id="84"/>
-      </w:r>
-      <w:r>
         <w:t xml:space="preserve">.</w:t>
       </w:r>
     </w:p>
     <w:p>
       <w:pPr>
-        <w:pStyle w:val="BodyText"/>
-      </w:pPr>
-      <w:r>
-        <w:t xml:space="preserve">I think most people could and probably should adopt some of the principles of secular Buddhism too. You can do it even while maintaining your religious beliefs, or the absence thereof, as secular Buddhism is a philosophy and not a religion. But I don’t want to push any labels in the detriment of open conversation. Some time ago I didn’t think I could ever belong to something religious-sounding like a Sangha, but read this:</w:t>
-      </w:r>
-    </w:p>
-    <w:p>
-      <w:pPr>
-        <w:pStyle w:val="BlockText"/>
-      </w:pPr>
-      <w:r>
-        <w:t xml:space="preserve">Sangha is a Sanskrit word used in many Indian languages, including Pali, meaning</w:t>
-      </w:r>
-      <w:r>
-        <w:t xml:space="preserve"> </w:t>
-      </w:r>
-      <w:r>
-        <w:t xml:space="preserve">“</w:t>
-      </w:r>
-      <w:r>
-        <w:t xml:space="preserve">association</w:t>
-      </w:r>
-      <w:r>
-        <w:t xml:space="preserve">”</w:t>
-      </w:r>
-      <w:r>
-        <w:t xml:space="preserve">,</w:t>
-      </w:r>
-      <w:r>
-        <w:t xml:space="preserve"> </w:t>
-      </w:r>
-      <w:r>
-        <w:t xml:space="preserve">“</w:t>
-      </w:r>
-      <w:r>
-        <w:t xml:space="preserve">assembly</w:t>
-      </w:r>
-      <w:r>
-        <w:t xml:space="preserve">”</w:t>
-      </w:r>
-      <w:r>
-        <w:t xml:space="preserve">,</w:t>
-      </w:r>
-      <w:r>
-        <w:t xml:space="preserve"> </w:t>
-      </w:r>
-      <w:r>
-        <w:t xml:space="preserve">“</w:t>
-      </w:r>
-      <w:r>
-        <w:t xml:space="preserve">company</w:t>
-      </w:r>
-      <w:r>
-        <w:t xml:space="preserve">”</w:t>
-      </w:r>
-      <w:r>
-        <w:t xml:space="preserve"> </w:t>
-      </w:r>
-      <w:r>
-        <w:t xml:space="preserve">or</w:t>
-      </w:r>
-      <w:r>
-        <w:t xml:space="preserve"> </w:t>
-      </w:r>
-      <w:r>
-        <w:t xml:space="preserve">“</w:t>
-      </w:r>
-      <w:r>
-        <w:t xml:space="preserve">community</w:t>
-      </w:r>
-      <w:r>
-        <w:t xml:space="preserve">”</w:t>
-      </w:r>
-      <w:r>
-        <w:t xml:space="preserve">. It was historically used in a political context to denote a governing assembly in a republic or a kingdom.</w:t>
-      </w:r>
-    </w:p>
-    <w:p>
-      <w:pPr>
-        <w:pStyle w:val="FirstParagraph"/>
-      </w:pPr>
-      <w:r>
-        <w:t xml:space="preserve">In Buddhist parlance, a Sangha is a community of like-minded people that cooperate. I can picture being part of a Sangha according to this definition and, again, I would go as far as saying most people</w:t>
-      </w:r>
-      <w:r>
-        <w:t xml:space="preserve"> </w:t>
-      </w:r>
-      <w:r>
-        <w:rPr>
-          <w:i/>
-        </w:rPr>
-        <w:t xml:space="preserve">should</w:t>
-      </w:r>
-      <w:r>
-        <w:t xml:space="preserve"> </w:t>
-      </w:r>
-      <w:r>
-        <w:t xml:space="preserve">be part of one – we often are, so we might as well call them what they are, and really think them through. Flancia might be a Sangha for you, if you want to think about it that way.</w:t>
-      </w:r>
-    </w:p>
-    <w:p>
-      <w:pPr>
-        <w:pStyle w:val="BodyText"/>
-      </w:pPr>
-      <w:r>
-        <w:t xml:space="preserve">What does it mean to follow a religion, or a philosophy? It is, at least partly, to follow a set of ethics. Buddhism calls its ethics Sila. You are a Buddhist if you take that definition of ethics, and you follow a Dharma – a path. Ethics is what you have to use to make your life decisions once you have exhausted all other possible venues of determination; life makes many decisions for you given the material circumstances that you are born into. But within your means, within your material present, what you choose to do with your time is very similar to your ethics. Ethics is everywhere; we just don’t see it often enough. We often don’t think about it as much as we should.</w:t>
-      </w:r>
-    </w:p>
-    <w:p>
-      <w:pPr>
-        <w:pStyle w:val="BodyText"/>
-      </w:pPr>
-      <w:r>
-        <w:t xml:space="preserve">When we choose to do something, we choose ethically. We are not choosing all the alternatives; all the infinity of alternative choices we could take, in this reality of ours we share. There is no consensus on free will; what</w:t>
-      </w:r>
-      <w:r>
-        <w:t xml:space="preserve"> </w:t>
-      </w:r>
-      <w:r>
-        <w:rPr>
-          <w:i/>
-        </w:rPr>
-        <w:t xml:space="preserve">is</w:t>
-      </w:r>
-      <w:r>
-        <w:t xml:space="preserve"> </w:t>
-      </w:r>
-      <w:r>
-        <w:t xml:space="preserve">it? Does it</w:t>
-      </w:r>
-      <w:r>
-        <w:t xml:space="preserve"> </w:t>
-      </w:r>
-      <w:r>
-        <w:rPr>
-          <w:i/>
-        </w:rPr>
-        <w:t xml:space="preserve">exist</w:t>
-      </w:r>
-      <w:r>
-        <w:t xml:space="preserve">? What definition of existence can you agree on to help settle that question? But whatever it means, free will is inextricably linked to ethics; if we can be said to</w:t>
-      </w:r>
-      <w:r>
-        <w:t xml:space="preserve"> </w:t>
-      </w:r>
-      <w:r>
-        <w:rPr>
-          <w:i/>
-        </w:rPr>
-        <w:t xml:space="preserve">choose</w:t>
-      </w:r>
-      <w:r>
-        <w:t xml:space="preserve"> </w:t>
-      </w:r>
-      <w:r>
-        <w:t xml:space="preserve">anything, our choices like define our ethical essence. A life can then be seen as another mathematical construct: a linked list of moments, of thoughts we think, of moments of existence that we</w:t>
-      </w:r>
-      <w:r>
-        <w:t xml:space="preserve"> </w:t>
-      </w:r>
-      <w:r>
-        <w:rPr>
-          <w:i/>
-        </w:rPr>
-        <w:t xml:space="preserve">choose</w:t>
-      </w:r>
-      <w:r>
-        <w:t xml:space="preserve"> </w:t>
-      </w:r>
-      <w:r>
-        <w:t xml:space="preserve">to have.</w:t>
-      </w:r>
-    </w:p>
-    <w:p>
-      <w:pPr>
-        <w:pStyle w:val="BodyText"/>
-      </w:pPr>
-      <w:r>
-        <w:t xml:space="preserve">I’ll be honest: I saw all this during meditation, and I saw it to be true, and I had to tell the world about it. This is why I wrote this, reader; this is why I dedicated this book to you. I offer you this book and my friendship; if you choose to accept it, we could share a Sangha. I call mine Flancia, but you do not have to join mine; you can invite me to yours, and call it whatever you want.</w:t>
-      </w:r>
-    </w:p>
-    <w:p>
-      <w:pPr>
-        <w:pStyle w:val="BodyText"/>
-      </w:pPr>
-      <w:r>
-        <w:t xml:space="preserve">Buddhism is about getting people to know themselves better first, then to understand each other better; it can be about solving things, about getting along. Buddhism doesn’t care about your religion; it is a philosophy and a set of ethics. Buddhism is an add-on, and you should think about it. It has a lot of advantages.</w:t>
-      </w:r>
-    </w:p>
-    <w:p>
-      <w:pPr>
-        <w:pStyle w:val="BodyText"/>
-      </w:pPr>
-      <w:r>
-        <w:t xml:space="preserve">Buddhism thinks that we should all get along. Look it up, it’s there. Can you believe in that? I can.</w:t>
-      </w:r>
-    </w:p>
-    <w:p>
-      <w:pPr>
-        <w:pStyle w:val="BodyText"/>
-      </w:pPr>
-      <w:r>
-        <w:t xml:space="preserve">Buddhism thinks that reducing human suffering (Dukkha) is the most important thing. If you care about anyone, you by definition don’t want them to suffer. If you don’t know someone, why would you want them to suffer? At the most you might just not care about them. So, there you go – reducing human suffering means making things good for the people you care about – and I think it is easy to start with your friends, for example. I would even posit that it’s irrational not to want to reduce human suffering. Hard to argue against making this a priority in your life, the way I see it.</w:t>
-      </w:r>
-    </w:p>
-    <w:p>
-      <w:pPr>
-        <w:pStyle w:val="BodyText"/>
-      </w:pPr>
-      <w:r>
-        <w:t xml:space="preserve">Buddhism thinks that reducing human suffering (Dukkha) is the most important thing. If you care about anyone, you by definition don’t want them to suffer. If you don’t know someone, why would you want them to suffer? At the most you might just not care about them. So, there you go – reducing human suffering means making things good for the people you care about – and I think it is easy to start with your friends, for example. I would even posit that it’s irrational not to want to reduce human suffering. Hard to argue against making this a priority in your life, the way I see it.</w:t>
-      </w:r>
-    </w:p>
-    <w:p>
-      <w:pPr>
-        <w:pStyle w:val="BodyText"/>
-      </w:pPr>
-      <w:r>
-        <w:t xml:space="preserve">So, the question follows, how do you make this a priority in your life?</w:t>
-      </w:r>
-    </w:p>
-    <w:p>
-      <w:pPr>
-        <w:pStyle w:val="BodyText"/>
-      </w:pPr>
-      <w:r>
-        <w:t xml:space="preserve">You start by thinking about it. Thinking is what we do, remember; thinking is everyone’s job. We think no matter if we realize we think; we think</w:t>
-      </w:r>
-      <w:r>
-        <w:t xml:space="preserve"> </w:t>
-      </w:r>
-      <w:r>
-        <w:rPr>
-          <w:i/>
-        </w:rPr>
-        <w:t xml:space="preserve">all the time</w:t>
-      </w:r>
-      <w:r>
-        <w:t xml:space="preserve">. If you want to do something with your life, you need to direct that thinking. Use that old free will, you know.</w:t>
-      </w:r>
-    </w:p>
-    <w:p>
-      <w:pPr>
-        <w:pStyle w:val="BodyText"/>
-      </w:pPr>
-      <w:r>
-        <w:t xml:space="preserve">I, myself, can afford to think instead of working every waking hour because I’m very privileged: I got a</w:t>
-      </w:r>
-      <w:r>
-        <w:t xml:space="preserve"> </w:t>
-      </w:r>
-      <w:hyperlink r:id="rId29">
+        <w:pStyle w:val="Heading1"/>
+      </w:pPr>
+      <w:bookmarkStart w:id="88" w:name="values"/>
+      <w:r>
+        <w:t xml:space="preserve">Values</w:t>
+      </w:r>
+      <w:bookmarkEnd w:id="88"/>
+    </w:p>
+    <w:p>
+      <w:pPr>
+        <w:pStyle w:val="Compact"/>
+        <w:numPr>
+          <w:numId w:val="1015"/>
+          <w:ilvl w:val="0"/>
+        </w:numPr>
+      </w:pPr>
+      <w:r>
+        <w:rPr>
+          <w:b/>
+        </w:rPr>
+        <w:t xml:space="preserve">No FOMO.</w:t>
+      </w:r>
+      <w:r>
+        <w:t xml:space="preserve"> </w:t>
+      </w:r>
+      <w:r>
+        <w:t xml:space="preserve">It’s fine to miss these meetings and join sometimes. Sometimes nobody shows up. It’s fine.</w:t>
+      </w:r>
+    </w:p>
+    <w:p>
+      <w:pPr>
+        <w:pStyle w:val="Compact"/>
+        <w:numPr>
+          <w:numId w:val="1015"/>
+          <w:ilvl w:val="0"/>
+        </w:numPr>
+      </w:pPr>
+      <w:r>
+        <w:rPr>
+          <w:b/>
+        </w:rPr>
+        <w:t xml:space="preserve">No stress.</w:t>
+      </w:r>
+      <w:r>
+        <w:t xml:space="preserve"> </w:t>
+      </w:r>
+      <w:r>
+        <w:t xml:space="preserve">It’s voluntary and supposed to be fun. It is OK to skip often, or indeed always.</w:t>
+      </w:r>
+    </w:p>
+    <w:p>
+      <w:pPr>
+        <w:pStyle w:val="Compact"/>
+        <w:numPr>
+          <w:numId w:val="1015"/>
+          <w:ilvl w:val="0"/>
+        </w:numPr>
+      </w:pPr>
+      <w:r>
+        <w:rPr>
+          <w:b/>
+        </w:rPr>
+        <w:t xml:space="preserve">We try to practice Loving Kindness and the Principle of Charity</w:t>
+      </w:r>
+      <w:r>
+        <w:t xml:space="preserve"> </w:t>
+      </w:r>
+      <w:r>
+        <w:t xml:space="preserve">when interacting with each other and with people outside the group.</w:t>
+      </w:r>
+    </w:p>
+    <w:p>
+      <w:pPr>
+        <w:pStyle w:val="Compact"/>
+        <w:numPr>
+          <w:numId w:val="1015"/>
+          <w:ilvl w:val="0"/>
+        </w:numPr>
+      </w:pPr>
+      <w:r>
+        <w:rPr>
+          <w:b/>
+        </w:rPr>
+        <w:t xml:space="preserve">Flancia</w:t>
+      </w:r>
+      <w:r>
+        <w:t xml:space="preserve"> </w:t>
+      </w:r>
+      <w:r>
+        <w:t xml:space="preserve">values apply. See</w:t>
+      </w:r>
+      <w:r>
+        <w:t xml:space="preserve"> </w:t>
+      </w:r>
+      <w:hyperlink r:id="rId89">
         <w:r>
           <w:rPr>
             <w:rStyle w:val="Hyperlink"/>
           </w:rPr>
-          <w:t xml:space="preserve">lucky draw in the material world side of things</w:t>
+          <w:t xml:space="preserve">https://flancia.org</w:t>
         </w:r>
       </w:hyperlink>
       <w:r>
-        <w:t xml:space="preserve">. I decided to write about becoming a privileged Buddhist, because I want to do something useful – I want to make the world aware that there is a better way: it is to find the middle way. We need to collaborate to improve the world and try to reduce human suffering. I, myself, will try to do altruism as a hobby. It sounds disrespectful at first, but if everybody did it the world would certainly be better, so hobby it is.</w:t>
-      </w:r>
-    </w:p>
-    <w:p>
-      <w:pPr>
-        <w:pStyle w:val="BodyText"/>
-      </w:pPr>
-      <w:r>
-        <w:t xml:space="preserve">So let’s do this. We can all agree on a vision of how the world could be – a set of solutions to problems as defined by our ethics – and cooperate on achieving that shared vision.</w:t>
-      </w:r>
-    </w:p>
-    <w:p>
-      <w:pPr>
-        <w:pStyle w:val="BodyText"/>
-      </w:pPr>
-      <w:r>
-        <w:t xml:space="preserve">How does the world improve?</w:t>
-      </w:r>
-      <w:r>
-        <w:t xml:space="preserve"> </w:t>
-      </w:r>
-      <w:r>
-        <w:rPr>
-          <w:i/>
-        </w:rPr>
-        <w:t xml:space="preserve">Someone</w:t>
-      </w:r>
-      <w:r>
-        <w:t xml:space="preserve"> </w:t>
-      </w:r>
-      <w:r>
-        <w:t xml:space="preserve">has to make it better. Sure, the world itself has material limits – we cannot just create an utopia in a day from thin air. But the world itself – us, the whole of humanity, as it can now communicate over the internet – can agree to work towards the betterment of our world. Whoever is part of our movement commits to trying to think about these issues, according to their own faculties and experiences, and discuss possible ways of making the world better. We designate an</w:t>
-      </w:r>
-      <w:r>
-        <w:t xml:space="preserve"> </w:t>
-      </w:r>
-      <w:hyperlink r:id="rId42">
+        <w:t xml:space="preserve">.</w:t>
+      </w:r>
+    </w:p>
+    <w:p>
+      <w:pPr>
+        <w:pStyle w:val="Heading1"/>
+      </w:pPr>
+      <w:bookmarkStart w:id="90" w:name="some-of-our-projects-in-alphabetical-order"/>
+      <w:r>
+        <w:t xml:space="preserve">Some of our projects, in alphabetical order</w:t>
+      </w:r>
+      <w:bookmarkEnd w:id="90"/>
+    </w:p>
+    <w:p>
+      <w:pPr>
+        <w:pStyle w:val="Compact"/>
+        <w:numPr>
+          <w:numId w:val="1016"/>
+          <w:ilvl w:val="0"/>
+        </w:numPr>
+      </w:pPr>
+      <w:hyperlink r:id="rId38">
         <w:r>
           <w:rPr>
             <w:rStyle w:val="Hyperlink"/>
@@ -3913,160 +3815,115 @@
         </w:r>
       </w:hyperlink>
       <w:r>
-        <w:t xml:space="preserve">, or we build one, and then we get to work.</w:t>
-      </w:r>
-    </w:p>
-    <w:p>
-      <w:pPr>
-        <w:pStyle w:val="BodyText"/>
-      </w:pPr>
-      <w:r>
-        <w:t xml:space="preserve">If we all agree to do this, I believe we could indeed improve the world. You know what I call my own draft of an utopia; in a way Flancia is a meta-utopia as it exists wherever and whenever people agree to think about these issues and make an effort to improve the world.</w:t>
-      </w:r>
-    </w:p>
-    <w:p>
-      <w:pPr>
-        <w:pStyle w:val="BodyText"/>
-      </w:pPr>
-      <w:r>
-        <w:t xml:space="preserve">Places are the set of things that can be true in a set of material realities according to what we choose to believe. Places and beliefs are complementary; our existence is places, beliefs, and the thoughts that we carry with us. Some places start like a belief and then eventually become actual places, once the world catches up. You need to think of the place you want to live in, have a good place of your own. You need one because what you do in life is exercise your free will to get there. Get to yours; it can be as different from mine as you want. It can bear no resemblance at all. I don’t claim to be right; I could get everything wrong, and still be right, because what I assert is not that my ideas are good but that we should all share them, write them down, and have conversations with each other.</w:t>
-      </w:r>
-    </w:p>
-    <w:p>
-      <w:pPr>
-        <w:pStyle w:val="BodyText"/>
-      </w:pPr>
-      <w:r>
-        <w:t xml:space="preserve">So, tell me now: do you want to live in Flancia? If you do, you only have to believe it to be true, and we’ll finally be in the same place. You and me – and other members of our community, our group of friends, our Sangha.</w:t>
-      </w:r>
-    </w:p>
-    <w:p>
-      <w:pPr>
-        <w:pStyle w:val="BodyText"/>
-      </w:pPr>
-      <w:r>
-        <w:t xml:space="preserve">You could be a Muslim and live in Flancia. You could think of the Agora as having many beautiful gardens, just like in the beautiful Muslim view of paradise, like I do.</w:t>
-      </w:r>
-    </w:p>
-    <w:p>
-      <w:pPr>
-        <w:pStyle w:val="BodyText"/>
-      </w:pPr>
-      <w:r>
-        <w:t xml:space="preserve">You could be a Christian and live in Flancia. Jesus had a Sangha even if he didn’t call it that and you know it, and he was all about helping others, so</w:t>
-      </w:r>
-      <w:r>
-        <w:t xml:space="preserve"> </w:t>
-      </w:r>
-      <w:r>
-        <w:rPr>
-          <w:i/>
-        </w:rPr>
-        <w:t xml:space="preserve">come on</w:t>
-      </w:r>
-      <w:r>
-        <w:t xml:space="preserve">.</w:t>
-      </w:r>
-    </w:p>
-    <w:p>
-      <w:pPr>
-        <w:pStyle w:val="BodyText"/>
-      </w:pPr>
-      <w:r>
-        <w:t xml:space="preserve">You could be a Taoist or a Confucianist and live in Flancia.</w:t>
-      </w:r>
-    </w:p>
-    <w:p>
-      <w:pPr>
-        <w:pStyle w:val="BodyText"/>
-      </w:pPr>
-      <w:r>
-        <w:t xml:space="preserve">You could be a communist and live in Flancia. If material conditions get good enough through technological innovation and better cooperation, communists and capitalists might be able to be friends.</w:t>
-      </w:r>
-    </w:p>
-    <w:p>
-      <w:pPr>
-        <w:pStyle w:val="BodyText"/>
-      </w:pPr>
-      <w:r>
-        <w:t xml:space="preserve">You could be a libertarian and live in Flancia. The Agora is in some ways a market of ideas.</w:t>
-      </w:r>
-    </w:p>
-    <w:p>
-      <w:pPr>
-        <w:pStyle w:val="BodyText"/>
-      </w:pPr>
-      <w:r>
-        <w:t xml:space="preserve">You could certainly be an atheist feminist and live in Flancia. I am one and I do.</w:t>
-      </w:r>
-    </w:p>
-    <w:p>
-      <w:pPr>
-        <w:pStyle w:val="BodyText"/>
-      </w:pPr>
-      <w:r>
-        <w:t xml:space="preserve">The world I described to you exists in my mind, and I tried sharing it with you. This was written for you, my friend, and I hope you understood at least some of it and liked it; but if you need some time to warm up to the idea that’s OK too.</w:t>
-      </w:r>
-    </w:p>
-    <w:p>
-      <w:pPr>
-        <w:pStyle w:val="BodyText"/>
-      </w:pPr>
-      <w:r>
-        <w:t xml:space="preserve">If you choose to believe in it, Flancia exists and is a place with a constitution, an Agora, and many friends. I am willing to meet you in Flancia, anytime</w:t>
-      </w:r>
-      <w:r>
-        <w:rPr>
-          <w:rStyle w:val="FootnoteReference"/>
-        </w:rPr>
-        <w:footnoteReference w:id="86"/>
-      </w:r>
-      <w:r>
-        <w:t xml:space="preserve">.</w:t>
-      </w:r>
-    </w:p>
-    <w:p>
-      <w:pPr>
-        <w:pStyle w:val="BodyText"/>
-      </w:pPr>
-      <w:r>
-        <w:t xml:space="preserve">Thank you for reading my manifesto; I hope you liked it.</w:t>
-      </w:r>
-    </w:p>
-    <w:p>
-      <w:pPr>
-        <w:pStyle w:val="BodyText"/>
-      </w:pPr>
-      <w:r>
-        <w:t xml:space="preserve">I’ll wait for you to join me forever, and will be happy if you ever want to meet me there.</w:t>
+        <w:t xml:space="preserve">, a knowledge commons.</w:t>
+      </w:r>
+    </w:p>
+    <w:p>
+      <w:pPr>
+        <w:pStyle w:val="Compact"/>
+        <w:numPr>
+          <w:numId w:val="1016"/>
+          <w:ilvl w:val="0"/>
+        </w:numPr>
+      </w:pPr>
+      <w:hyperlink r:id="rId91">
+        <w:r>
+          <w:rPr>
+            <w:rStyle w:val="Hyperlink"/>
+          </w:rPr>
+          <w:t xml:space="preserve">Betula</w:t>
+        </w:r>
+      </w:hyperlink>
+      <w:r>
+        <w:t xml:space="preserve">, a federated bookmarking software.</w:t>
+      </w:r>
+    </w:p>
+    <w:p>
+      <w:pPr>
+        <w:pStyle w:val="Compact"/>
+        <w:numPr>
+          <w:numId w:val="1016"/>
+          <w:ilvl w:val="0"/>
+        </w:numPr>
+      </w:pPr>
+      <w:hyperlink r:id="rId89">
+        <w:r>
+          <w:rPr>
+            <w:rStyle w:val="Hyperlink"/>
+          </w:rPr>
+          <w:t xml:space="preserve">Flancia</w:t>
+        </w:r>
+      </w:hyperlink>
+      <w:r>
+        <w:t xml:space="preserve">, a protopia.</w:t>
+      </w:r>
+    </w:p>
+    <w:p>
+      <w:pPr>
+        <w:pStyle w:val="Compact"/>
+        <w:numPr>
+          <w:numId w:val="1016"/>
+          <w:ilvl w:val="0"/>
+        </w:numPr>
+      </w:pPr>
+      <w:hyperlink r:id="rId92">
+        <w:r>
+          <w:rPr>
+            <w:rStyle w:val="Hyperlink"/>
+          </w:rPr>
+          <w:t xml:space="preserve">Mycorrhiza</w:t>
+        </w:r>
+      </w:hyperlink>
+      <w:r>
+        <w:t xml:space="preserve">, a wiki engine.</w:t>
+      </w:r>
+    </w:p>
+    <w:p>
+      <w:pPr>
+        <w:pStyle w:val="Compact"/>
+        <w:numPr>
+          <w:numId w:val="1016"/>
+          <w:ilvl w:val="0"/>
+        </w:numPr>
+      </w:pPr>
+      <w:hyperlink r:id="rId93">
+        <w:r>
+          <w:rPr>
+            <w:rStyle w:val="Hyperlink"/>
+          </w:rPr>
+          <w:t xml:space="preserve">Social Coop</w:t>
+        </w:r>
+      </w:hyperlink>
+      <w:r>
+        <w:t xml:space="preserve">, a cooperative that runs a Mastodon instance.</w:t>
       </w:r>
     </w:p>
     <w:p>
       <w:pPr>
         <w:pStyle w:val="Heading2"/>
       </w:pPr>
-      <w:bookmarkStart w:id="87" w:name="section"/>
-      <w:bookmarkEnd w:id="87"/>
+      <w:bookmarkStart w:id="94" w:name="section"/>
+      <w:bookmarkEnd w:id="94"/>
     </w:p>
     <w:p>
       <w:pPr>
         <w:pStyle w:val="Heading1"/>
       </w:pPr>
-      <w:bookmarkStart w:id="88" w:name="in-flancia"/>
+      <w:bookmarkStart w:id="95" w:name="in-flancia"/>
       <w:r>
         <w:t xml:space="preserve">In Flancia</w:t>
       </w:r>
-      <w:bookmarkEnd w:id="88"/>
+      <w:bookmarkEnd w:id="95"/>
     </w:p>
     <w:p>
       <w:pPr>
         <w:pStyle w:val="Heading1"/>
       </w:pPr>
-      <w:bookmarkStart w:id="89" w:name="glory-be-to-the-light-of-consciousness"/>
+      <w:bookmarkStart w:id="96" w:name="glory-be-to-the-light-of-consciousness"/>
       <w:r>
         <w:t xml:space="preserve">0 Glory be to the light of consciousness!</w:t>
       </w:r>
-      <w:bookmarkEnd w:id="89"/>
+      <w:bookmarkEnd w:id="96"/>
     </w:p>
     <w:p>
       <w:pPr>
@@ -4094,11 +3951,11 @@
       <w:pPr>
         <w:pStyle w:val="Heading1"/>
       </w:pPr>
-      <w:bookmarkStart w:id="90" w:name="flancia-as-a-pattern-language"/>
+      <w:bookmarkStart w:id="97" w:name="flancia-as-a-pattern-language"/>
       <w:r>
         <w:t xml:space="preserve">1 Flancia as a Pattern Language</w:t>
       </w:r>
-      <w:bookmarkEnd w:id="90"/>
+      <w:bookmarkEnd w:id="97"/>
     </w:p>
     <w:p>
       <w:pPr>
@@ -4120,11 +3977,19 @@
       <w:pPr>
         <w:pStyle w:val="Heading1"/>
       </w:pPr>
-      <w:bookmarkStart w:id="91" w:name="fork"/>
+      <w:bookmarkStart w:id="98" w:name="fork"/>
       <w:r>
         <w:t xml:space="preserve">2 Fork</w:t>
       </w:r>
-      <w:bookmarkEnd w:id="91"/>
+      <w:bookmarkEnd w:id="98"/>
+    </w:p>
+    <w:p>
+      <w:pPr>
+        <w:pStyle w:val="BlockText"/>
+      </w:pPr>
+      <w:r>
+        <w:t xml:space="preserve">As we fork we’ll merge, as we meet we’ll part, as we flow we’ll [[focus]] (5).</w:t>
+      </w:r>
     </w:p>
     <w:p>
       <w:pPr>
@@ -4146,11 +4011,11 @@
       <w:pPr>
         <w:pStyle w:val="Heading1"/>
       </w:pPr>
-      <w:bookmarkStart w:id="92" w:name="merge"/>
+      <w:bookmarkStart w:id="99" w:name="merge"/>
       <w:r>
         <w:t xml:space="preserve">3 Merge</w:t>
       </w:r>
-      <w:bookmarkEnd w:id="92"/>
+      <w:bookmarkEnd w:id="99"/>
     </w:p>
     <w:p>
       <w:pPr>
@@ -4164,11 +4029,11 @@
       <w:pPr>
         <w:pStyle w:val="Heading1"/>
       </w:pPr>
-      <w:bookmarkStart w:id="93" w:name="fork-fork."/>
+      <w:bookmarkStart w:id="100" w:name="fork-fork."/>
       <w:r>
         <w:t xml:space="preserve">4 2,2 Fork, Fork.</w:t>
       </w:r>
-      <w:bookmarkEnd w:id="93"/>
+      <w:bookmarkEnd w:id="100"/>
     </w:p>
     <w:p>
       <w:pPr>
@@ -4206,19 +4071,55 @@
       <w:pPr>
         <w:pStyle w:val="Heading1"/>
       </w:pPr>
-      <w:bookmarkStart w:id="94" w:name="focus"/>
+      <w:bookmarkStart w:id="101" w:name="focus"/>
       <w:r>
         <w:t xml:space="preserve">5 Focus</w:t>
       </w:r>
-      <w:bookmarkEnd w:id="94"/>
+      <w:bookmarkEnd w:id="101"/>
+    </w:p>
+    <w:p>
+      <w:pPr>
+        <w:pStyle w:val="BlockText"/>
+      </w:pPr>
+      <w:r>
+        <w:t xml:space="preserve">“</w:t>
+      </w:r>
+      <w:r>
+        <w:t xml:space="preserve">As we [[fork]] we’ll [[merge]],</w:t>
+      </w:r>
+      <w:r>
+        <w:t xml:space="preserve"> </w:t>
+      </w:r>
+      <w:r>
+        <w:t xml:space="preserve">As we [[merge]] we’ll [[focus]].</w:t>
+      </w:r>
+      <w:r>
+        <w:t xml:space="preserve"> </w:t>
+      </w:r>
+      <w:r>
+        <w:t xml:space="preserve">As we [[flow]] we’ll focus.</w:t>
+      </w:r>
+      <w:r>
+        <w:t xml:space="preserve">”</w:t>
+      </w:r>
     </w:p>
     <w:p>
       <w:pPr>
         <w:pStyle w:val="FirstParagraph"/>
       </w:pPr>
       <w:r>
-        <w:t xml:space="preserve">Whose recursive application leads to Flow (25):</w:t>
-      </w:r>
+        <w:t xml:space="preserve">Whose recursive application may be seen to lead to [[Flow]] (25) and [[Flow with Compassion]] (35):</w:t>
+      </w:r>
+    </w:p>
+    <w:p>
+      <w:pPr>
+        <w:pStyle w:val="Heading1"/>
+      </w:pPr>
+      <w:bookmarkStart w:id="102" w:name="as-we-fork-well-merge"/>
+      <w:r>
+        <w:t xml:space="preserve">6 2,3 As we fork we’ll merge</w:t>
+      </w:r>
+      <w:bookmarkEnd w:id="102"/>
     </w:p>
     <w:p>
       <w:pPr>
@@ -4228,19 +4129,13 @@
         <w:t xml:space="preserve">“</w:t>
       </w:r>
       <w:r>
-        <w:t xml:space="preserve">As we [[flow]] we’ll merge,</w:t>
-      </w:r>
-      <w:r>
-        <w:t xml:space="preserve"> </w:t>
-      </w:r>
-      <w:r>
-        <w:t xml:space="preserve">As we [[merge]] we’ll fork,</w:t>
-      </w:r>
-      <w:r>
-        <w:t xml:space="preserve"> </w:t>
-      </w:r>
-      <w:r>
-        <w:t xml:space="preserve">As we [[fork]] we’ll flow.</w:t>
+        <w:t xml:space="preserve">As we flow we’ll merge,</w:t>
+      </w:r>
+      <w:r>
+        <w:t xml:space="preserve"> </w:t>
+      </w:r>
+      <w:r>
+        <w:t xml:space="preserve">As we merge we’ll fork.</w:t>
       </w:r>
       <w:r>
         <w:t xml:space="preserve">”</w:t>
@@ -4248,29 +4143,171 @@
     </w:p>
     <w:p>
       <w:pPr>
+        <w:pStyle w:val="BlockText"/>
+      </w:pPr>
+      <w:r>
+        <w:t xml:space="preserve">“</w:t>
+      </w:r>
+      <w:r>
+        <w:t xml:space="preserve">As we fork we’ll merge,</w:t>
+      </w:r>
+      <w:r>
+        <w:t xml:space="preserve"> </w:t>
+      </w:r>
+      <w:r>
+        <w:t xml:space="preserve">As we merge we’ll flow.</w:t>
+      </w:r>
+      <w:r>
+        <w:t xml:space="preserve">”</w:t>
+      </w:r>
+    </w:p>
+    <w:p>
+      <w:pPr>
+        <w:pStyle w:val="FirstParagraph"/>
+      </w:pPr>
+      <w:r>
+        <w:t xml:space="preserve">In the default number-based memory palace in the Agora of Flancia 2 means [[fork]], 3 means [[merge]]. 2 followed by a 3 make me think of [[flow]], as in [[yoga]], which is why in [[6]] I keep [[Yoga with X]] (the project.)</w:t>
+      </w:r>
+    </w:p>
+    <w:p>
+      <w:pPr>
         <w:pStyle w:val="Heading1"/>
       </w:pPr>
-      <w:bookmarkStart w:id="95" w:name="as-we-fork-well-merge"/>
-      <w:r>
-        <w:t xml:space="preserve">6 2,3 As we fork we’ll merge</w:t>
-      </w:r>
-      <w:bookmarkEnd w:id="95"/>
+      <w:bookmarkStart w:id="103" w:name="avalokitasvara-or-the-commons-of-compassion"/>
+      <w:r>
+        <w:t xml:space="preserve">7 Avalokitasvara, or the [[Commons]] of [[Compassion]]</w:t>
+      </w:r>
+      <w:bookmarkEnd w:id="103"/>
+    </w:p>
+    <w:p>
+      <w:pPr>
+        <w:pStyle w:val="FirstParagraph"/>
+      </w:pPr>
+      <w:r>
+        <w:t xml:space="preserve">And why we’ll be [[monks in space]]:</w:t>
+      </w:r>
     </w:p>
     <w:p>
       <w:pPr>
         <w:pStyle w:val="BlockText"/>
       </w:pPr>
       <w:r>
+        <w:t xml:space="preserve">As we flow we’ll burn,</w:t>
+      </w:r>
+      <w:r>
+        <w:t xml:space="preserve"> </w:t>
+      </w:r>
+      <w:r>
+        <w:t xml:space="preserve">As we burn we’ll warm and glow.</w:t>
+      </w:r>
+    </w:p>
+    <w:p>
+      <w:pPr>
+        <w:pStyle w:val="BlockText"/>
+      </w:pPr>
+      <w:r>
+        <w:t xml:space="preserve">Like a rainbow folding,</w:t>
+      </w:r>
+      <w:r>
+        <w:t xml:space="preserve"> </w:t>
+      </w:r>
+      <w:r>
+        <w:t xml:space="preserve">Like Maitreya burning."</w:t>
+      </w:r>
+    </w:p>
+    <w:p>
+      <w:pPr>
+        <w:pStyle w:val="FirstParagraph"/>
+      </w:pPr>
+      <w:r>
+        <w:t xml:space="preserve">[[Avalokiteshvara]] is seven syllables, but their mantra has six: [[Om Mani Padme Hum]].</w:t>
+      </w:r>
+    </w:p>
+    <w:p>
+      <w:pPr>
+        <w:pStyle w:val="BodyText"/>
+      </w:pPr>
+      <w:r>
+        <w:t xml:space="preserve">This also contains the [[Commons]] (which should be run with [[Compassion]], and here we explore in the shape of an [[Agora]].)</w:t>
+      </w:r>
+    </w:p>
+    <w:p>
+      <w:pPr>
+        <w:pStyle w:val="Heading1"/>
+      </w:pPr>
+      <w:bookmarkStart w:id="104" w:name="the-eightfold-path"/>
+      <w:r>
+        <w:t xml:space="preserve">8 2,2,2 The Eightfold Path</w:t>
+      </w:r>
+      <w:bookmarkEnd w:id="104"/>
+    </w:p>
+    <w:p>
+      <w:pPr>
+        <w:pStyle w:val="FirstParagraph"/>
+      </w:pPr>
+      <w:r>
+        <w:t xml:space="preserve">The Gautama Buddha found it, and before and after him others.</w:t>
+      </w:r>
+    </w:p>
+    <w:p>
+      <w:pPr>
+        <w:pStyle w:val="Heading1"/>
+      </w:pPr>
+      <w:bookmarkStart w:id="105" w:name="may-you-be-happy"/>
+      <w:r>
+        <w:t xml:space="preserve">9 3,3 May you be happy!</w:t>
+      </w:r>
+      <w:bookmarkEnd w:id="105"/>
+    </w:p>
+    <w:p>
+      <w:pPr>
+        <w:pStyle w:val="FirstParagraph"/>
+      </w:pPr>
+      <w:r>
+        <w:t xml:space="preserve">May you be free from suffering!</w:t>
+      </w:r>
+    </w:p>
+    <w:p>
+      <w:pPr>
+        <w:pStyle w:val="Heading1"/>
+      </w:pPr>
+      <w:bookmarkStart w:id="106" w:name="right-view"/>
+      <w:r>
+        <w:t xml:space="preserve">10 2,5 Right View</w:t>
+      </w:r>
+      <w:bookmarkEnd w:id="106"/>
+    </w:p>
+    <w:p>
+      <w:pPr>
+        <w:pStyle w:val="Heading1"/>
+      </w:pPr>
+      <w:bookmarkStart w:id="107" w:name="right-resolve"/>
+      <w:r>
+        <w:t xml:space="preserve">11 Right Resolve</w:t>
+      </w:r>
+      <w:bookmarkEnd w:id="107"/>
+    </w:p>
+    <w:p>
+      <w:pPr>
+        <w:pStyle w:val="BlockText"/>
+      </w:pPr>
+      <w:r>
         <w:t xml:space="preserve">“</w:t>
       </w:r>
       <w:r>
-        <w:t xml:space="preserve">As we flow we’ll merge,</w:t>
-      </w:r>
-      <w:r>
-        <w:t xml:space="preserve"> </w:t>
-      </w:r>
-      <w:r>
-        <w:t xml:space="preserve">As we merge we’ll fork.</w:t>
+        <w:t xml:space="preserve">Ay! Quién fuera</w:t>
+      </w:r>
+      <w:r>
+        <w:t xml:space="preserve"> </w:t>
+      </w:r>
+      <w:r>
+        <w:t xml:space="preserve">Una flecha derecha</w:t>
+      </w:r>
+      <w:r>
+        <w:t xml:space="preserve"> </w:t>
+      </w:r>
+      <w:r>
+        <w:t xml:space="preserve">Volando hacia el corazón de [[Moloch]].</w:t>
       </w:r>
       <w:r>
         <w:t xml:space="preserve">”</w:t>
@@ -4278,19 +4315,83 @@
     </w:p>
     <w:p>
       <w:pPr>
+        <w:pStyle w:val="Heading1"/>
+      </w:pPr>
+      <w:bookmarkStart w:id="108" w:name="right-speech"/>
+      <w:r>
+        <w:t xml:space="preserve">12 2,3,2 Right Speech</w:t>
+      </w:r>
+      <w:bookmarkEnd w:id="108"/>
+    </w:p>
+    <w:p>
+      <w:pPr>
+        <w:pStyle w:val="Heading1"/>
+      </w:pPr>
+      <w:bookmarkStart w:id="109" w:name="right-conduct"/>
+      <w:r>
+        <w:t xml:space="preserve">13 Right Conduct</w:t>
+      </w:r>
+      <w:bookmarkEnd w:id="109"/>
+    </w:p>
+    <w:p>
+      <w:pPr>
+        <w:pStyle w:val="Heading1"/>
+      </w:pPr>
+      <w:bookmarkStart w:id="110" w:name="right-livelihood"/>
+      <w:r>
+        <w:t xml:space="preserve">14 2,7 Right Livelihood</w:t>
+      </w:r>
+      <w:bookmarkEnd w:id="110"/>
+    </w:p>
+    <w:p>
+      <w:pPr>
+        <w:pStyle w:val="Heading1"/>
+      </w:pPr>
+      <w:bookmarkStart w:id="111" w:name="right-effort"/>
+      <w:r>
+        <w:t xml:space="preserve">15 3,5 Right Effort</w:t>
+      </w:r>
+      <w:bookmarkEnd w:id="111"/>
+    </w:p>
+    <w:p>
+      <w:pPr>
+        <w:pStyle w:val="Heading1"/>
+      </w:pPr>
+      <w:bookmarkStart w:id="112" w:name="right-mindfulness"/>
+      <w:r>
+        <w:t xml:space="preserve">16 2,2,2,2 Right Mindfulness</w:t>
+      </w:r>
+      <w:bookmarkEnd w:id="112"/>
+    </w:p>
+    <w:p>
+      <w:pPr>
+        <w:pStyle w:val="Heading1"/>
+      </w:pPr>
+      <w:bookmarkStart w:id="113" w:name="right-concentration-or-one-maitreya"/>
+      <w:r>
+        <w:t xml:space="preserve">17 Right Concentration, or One Maitreya</w:t>
+      </w:r>
+      <w:bookmarkEnd w:id="113"/>
+    </w:p>
+    <w:p>
+      <w:pPr>
+        <w:pStyle w:val="Heading1"/>
+      </w:pPr>
+      <w:bookmarkStart w:id="114" w:name="may-you-be-free-from-suffering"/>
+      <w:r>
+        <w:t xml:space="preserve">18 3,3,2 May you be free from suffering!</w:t>
+      </w:r>
+      <w:bookmarkEnd w:id="114"/>
+    </w:p>
+    <w:p>
+      <w:pPr>
         <w:pStyle w:val="BlockText"/>
       </w:pPr>
       <w:r>
         <w:t xml:space="preserve">“</w:t>
       </w:r>
       <w:r>
-        <w:t xml:space="preserve">As we fork we’ll merge,</w:t>
-      </w:r>
-      <w:r>
-        <w:t xml:space="preserve"> </w:t>
-      </w:r>
-      <w:r>
-        <w:t xml:space="preserve">As we merge we’ll flow.</w:t>
+        <w:t xml:space="preserve">As we fork we’ll merge and merge.</w:t>
       </w:r>
       <w:r>
         <w:t xml:space="preserve">”</w:t>
@@ -4298,513 +4399,297 @@
     </w:p>
     <w:p>
       <w:pPr>
+        <w:pStyle w:val="Heading1"/>
+      </w:pPr>
+      <w:bookmarkStart w:id="115" w:name="the-revolution"/>
+      <w:r>
+        <w:t xml:space="preserve">19 The Revolution</w:t>
+      </w:r>
+      <w:bookmarkEnd w:id="115"/>
+    </w:p>
+    <w:p>
+      <w:pPr>
+        <w:pStyle w:val="Heading1"/>
+      </w:pPr>
+      <w:bookmarkStart w:id="116" w:name="section-1"/>
+      <w:r>
+        <w:t xml:space="preserve">20 2,5,2</w:t>
+      </w:r>
+      <w:bookmarkEnd w:id="116"/>
+    </w:p>
+    <w:p>
+      <w:pPr>
+        <w:pStyle w:val="Heading1"/>
+      </w:pPr>
+      <w:bookmarkStart w:id="117" w:name="building-bridges"/>
+      <w:r>
+        <w:t xml:space="preserve">21 3,7 Building bridges</w:t>
+      </w:r>
+      <w:bookmarkEnd w:id="117"/>
+    </w:p>
+    <w:p>
+      <w:pPr>
+        <w:pStyle w:val="Heading1"/>
+      </w:pPr>
+      <w:bookmarkStart w:id="118" w:name="section-2"/>
+      <w:r>
+        <w:t xml:space="preserve">22 2,11</w:t>
+      </w:r>
+      <w:bookmarkEnd w:id="118"/>
+    </w:p>
+    <w:p>
+      <w:pPr>
+        <w:pStyle w:val="Heading1"/>
+      </w:pPr>
+      <w:bookmarkStart w:id="119" w:name="lady-burup"/>
+      <w:r>
+        <w:t xml:space="preserve">23 [[Lady Burup]]</w:t>
+      </w:r>
+      <w:bookmarkEnd w:id="119"/>
+    </w:p>
+    <w:p>
+      <w:pPr>
+        <w:pStyle w:val="Heading1"/>
+      </w:pPr>
+      <w:bookmarkStart w:id="120" w:name="section-3"/>
+      <w:r>
+        <w:t xml:space="preserve">24 2,3,2,2</w:t>
+      </w:r>
+      <w:bookmarkEnd w:id="120"/>
+    </w:p>
+    <w:p>
+      <w:pPr>
+        <w:pStyle w:val="Heading1"/>
+      </w:pPr>
+      <w:bookmarkStart w:id="121" w:name="section-4"/>
+      <w:r>
+        <w:t xml:space="preserve">25 5,5</w:t>
+      </w:r>
+      <w:bookmarkEnd w:id="121"/>
+    </w:p>
+    <w:p>
+      <w:pPr>
         <w:pStyle w:val="FirstParagraph"/>
       </w:pPr>
       <w:r>
-        <w:t xml:space="preserve">In the default number-based memory palace in the Agora of Flancia 2 means [[fork]], 3 means [[merge]]. 2 followed by a 3 make me think of [[flow]], as in [[yoga]], which is why in [[6]] I keep [[Yoga with X]] (the project.)</w:t>
+        <w:t xml:space="preserve">Focus sequenced, squared, composed; [[Flow]].</w:t>
       </w:r>
     </w:p>
     <w:p>
       <w:pPr>
         <w:pStyle w:val="Heading1"/>
       </w:pPr>
-      <w:bookmarkStart w:id="96" w:name="X65891e3180dd97e98366c76b76b85ada942e07a"/>
-      <w:r>
-        <w:t xml:space="preserve">7 Avalokitasvara, or the [[Commons]] of [[Compassion]]</w:t>
-      </w:r>
-      <w:bookmarkEnd w:id="96"/>
+      <w:bookmarkStart w:id="122" w:name="section-5"/>
+      <w:r>
+        <w:t xml:space="preserve">26 2,13</w:t>
+      </w:r>
+      <w:bookmarkEnd w:id="122"/>
+    </w:p>
+    <w:p>
+      <w:pPr>
+        <w:pStyle w:val="Heading1"/>
+      </w:pPr>
+      <w:bookmarkStart w:id="123" w:name="may-you-be-happy-1"/>
+      <w:r>
+        <w:t xml:space="preserve">27 3,3,3 May you be happy!</w:t>
+      </w:r>
+      <w:bookmarkEnd w:id="123"/>
+    </w:p>
+    <w:p>
+      <w:pPr>
+        <w:pStyle w:val="Heading1"/>
+      </w:pPr>
+      <w:bookmarkStart w:id="124" w:name="four-commons-four-bodhisattvas"/>
+      <w:r>
+        <w:t xml:space="preserve">28 7,2,2 Four [[Commons]], Four [[Bodhisattvas]]</w:t>
+      </w:r>
+      <w:bookmarkEnd w:id="124"/>
+    </w:p>
+    <w:p>
+      <w:pPr>
+        <w:pStyle w:val="Heading1"/>
+      </w:pPr>
+      <w:bookmarkStart w:id="125" w:name="drishti"/>
+      <w:r>
+        <w:t xml:space="preserve">29 Drishti</w:t>
+      </w:r>
+      <w:bookmarkEnd w:id="125"/>
     </w:p>
     <w:p>
       <w:pPr>
         <w:pStyle w:val="FirstParagraph"/>
       </w:pPr>
       <w:r>
-        <w:t xml:space="preserve">And why we’ll be [[monks in space]]:</w:t>
-      </w:r>
+        <w:t xml:space="preserve">Where is my [[light]]? Where is my [[focus]]?</w:t>
+      </w:r>
+    </w:p>
+    <w:p>
+      <w:pPr>
+        <w:pStyle w:val="Heading1"/>
+      </w:pPr>
+      <w:bookmarkStart w:id="126" w:name="as-we-fork-well-focus-well-merge"/>
+      <w:r>
+        <w:t xml:space="preserve">30 2,3,5 As we fork we’ll focus, we’ll [[merge]]</w:t>
+      </w:r>
+      <w:bookmarkEnd w:id="126"/>
     </w:p>
     <w:p>
       <w:pPr>
         <w:pStyle w:val="BlockText"/>
       </w:pPr>
       <w:r>
-        <w:t xml:space="preserve">As we flow we’ll burn,</w:t>
-      </w:r>
-      <w:r>
-        <w:t xml:space="preserve"> </w:t>
-      </w:r>
-      <w:r>
-        <w:t xml:space="preserve">As we burn we’ll warm and glow.</w:t>
-      </w:r>
-    </w:p>
-    <w:p>
-      <w:pPr>
-        <w:pStyle w:val="BlockText"/>
-      </w:pPr>
-      <w:r>
-        <w:t xml:space="preserve">Like a rainbow folding,</w:t>
-      </w:r>
-      <w:r>
-        <w:t xml:space="preserve"> </w:t>
-      </w:r>
-      <w:r>
-        <w:t xml:space="preserve">Like Maitreya burning."</w:t>
-      </w:r>
+        <w:t xml:space="preserve">“</w:t>
+      </w:r>
+      <w:r>
+        <w:t xml:space="preserve">As we [[fork]] we’ll [[merge]],</w:t>
+      </w:r>
+      <w:r>
+        <w:t xml:space="preserve"> </w:t>
+      </w:r>
+      <w:r>
+        <w:t xml:space="preserve">As we [[merge]] we’ll [[focus]].</w:t>
+      </w:r>
+      <w:r>
+        <w:t xml:space="preserve">”</w:t>
+      </w:r>
+    </w:p>
+    <w:p>
+      <w:pPr>
+        <w:pStyle w:val="Heading1"/>
+      </w:pPr>
+      <w:bookmarkStart w:id="127" w:name="las-jaras"/>
+      <w:r>
+        <w:t xml:space="preserve">31 Las Jaras</w:t>
+      </w:r>
+      <w:bookmarkEnd w:id="127"/>
     </w:p>
     <w:p>
       <w:pPr>
         <w:pStyle w:val="FirstParagraph"/>
       </w:pPr>
       <w:r>
-        <w:t xml:space="preserve">[[Avalokiteshvara]] is seven syllables, but their mantra has six: [[Om Mani Padme Hum]].</w:t>
-      </w:r>
-    </w:p>
-    <w:p>
-      <w:pPr>
-        <w:pStyle w:val="BodyText"/>
-      </w:pPr>
-      <w:r>
-        <w:t xml:space="preserve">This also contains the [[Commons]] (which should be run with [[Compassion]], and here we explore in the shape of an [[Agora]].)</w:t>
+        <w:t xml:space="preserve">Idiosyncratic. It happened to me: I found a card lying on the grass in a park, and it answered a question I had asked.</w:t>
+      </w:r>
+    </w:p>
+    <w:p>
+      <w:pPr>
+        <w:pStyle w:val="BodyText"/>
+      </w:pPr>
+      <w:r>
+        <w:t xml:space="preserve">Also the highest number you can count up to with one hand if you use binary encoding.</w:t>
       </w:r>
     </w:p>
     <w:p>
       <w:pPr>
         <w:pStyle w:val="Heading1"/>
       </w:pPr>
-      <w:bookmarkStart w:id="97" w:name="the-eightfold-path"/>
-      <w:r>
-        <w:t xml:space="preserve">8 2,2,2 The Eightfold Path</w:t>
-      </w:r>
-      <w:bookmarkEnd w:id="97"/>
+      <w:bookmarkStart w:id="128" w:name="section-6"/>
+      <w:r>
+        <w:t xml:space="preserve">32 2,2,2,2,2</w:t>
+      </w:r>
+      <w:bookmarkEnd w:id="128"/>
     </w:p>
     <w:p>
       <w:pPr>
         <w:pStyle w:val="FirstParagraph"/>
       </w:pPr>
       <w:r>
-        <w:t xml:space="preserve">The Gautama Buddha found it, and before and after him others.</w:t>
+        <w:t xml:space="preserve">Maybe fork and keep forking, like a [[fork]] reactor (not a bomb).</w:t>
+      </w:r>
+    </w:p>
+    <w:p>
+      <w:pPr>
+        <w:pStyle w:val="BodyText"/>
+      </w:pPr>
+      <w:r>
+        <w:t xml:space="preserve">Fork five times while thinking of your [[focus]].</w:t>
       </w:r>
     </w:p>
     <w:p>
       <w:pPr>
         <w:pStyle w:val="Heading1"/>
       </w:pPr>
-      <w:bookmarkStart w:id="98" w:name="may-you-be-happy"/>
-      <w:r>
-        <w:t xml:space="preserve">9 3,3 May you be happy!</w:t>
-      </w:r>
-      <w:bookmarkEnd w:id="98"/>
+      <w:bookmarkStart w:id="129" w:name="section-7"/>
+      <w:r>
+        <w:t xml:space="preserve">33 3,11</w:t>
+      </w:r>
+      <w:bookmarkEnd w:id="129"/>
     </w:p>
     <w:p>
       <w:pPr>
         <w:pStyle w:val="FirstParagraph"/>
       </w:pPr>
       <w:r>
-        <w:t xml:space="preserve">May you be free from suffering!</w:t>
+        <w:t xml:space="preserve">Merge our Right Resolves.</w:t>
       </w:r>
     </w:p>
     <w:p>
       <w:pPr>
         <w:pStyle w:val="Heading1"/>
       </w:pPr>
-      <w:bookmarkStart w:id="99" w:name="right-view"/>
-      <w:r>
-        <w:t xml:space="preserve">10 2,5 Right View</w:t>
-      </w:r>
-      <w:bookmarkEnd w:id="99"/>
+      <w:bookmarkStart w:id="130" w:name="dos-maitreyas"/>
+      <w:r>
+        <w:t xml:space="preserve">34 17,2 [[Dos Maitreyas]]</w:t>
+      </w:r>
+      <w:bookmarkEnd w:id="130"/>
+    </w:p>
+    <w:p>
+      <w:pPr>
+        <w:pStyle w:val="FirstParagraph"/>
+      </w:pPr>
+      <w:r>
+        <w:t xml:space="preserve">Fork Maitreya, you get [[Two Maitreyas]].</w:t>
+      </w:r>
+      <w:r>
+        <w:t xml:space="preserve"> </w:t>
+      </w:r>
+      <w:r>
+        <w:t xml:space="preserve"># !INCLUDE</w:t>
+      </w:r>
+      <w:r>
+        <w:t xml:space="preserve"> </w:t>
+      </w:r>
+      <w:r>
+        <w:t xml:space="preserve">“</w:t>
+      </w:r>
+      <w:r>
+        <w:t xml:space="preserve">51.md</w:t>
+      </w:r>
+      <w:r>
+        <w:t xml:space="preserve">”</w:t>
+      </w:r>
     </w:p>
     <w:p>
       <w:pPr>
         <w:pStyle w:val="Heading1"/>
       </w:pPr>
-      <w:bookmarkStart w:id="100" w:name="right-resolve"/>
-      <w:r>
-        <w:t xml:space="preserve">11 Right Resolve</w:t>
-      </w:r>
-      <w:bookmarkEnd w:id="100"/>
-    </w:p>
-    <w:p>
-      <w:pPr>
-        <w:pStyle w:val="BlockText"/>
-      </w:pPr>
+      <w:bookmarkStart w:id="131" w:name="after-flancia"/>
+      <w:r>
+        <w:t xml:space="preserve">After Flancia</w:t>
+      </w:r>
+      <w:bookmarkEnd w:id="131"/>
+    </w:p>
+    <w:p>
+      <w:pPr>
+        <w:pStyle w:val="Heading1"/>
+      </w:pPr>
+      <w:bookmarkStart w:id="132" w:name="include-119.md"/>
+      <w:r>
+        <w:t xml:space="preserve">!INCLUDE</w:t>
+      </w:r>
+      <w:r>
+        <w:t xml:space="preserve"> </w:t>
+      </w:r>
       <w:r>
         <w:t xml:space="preserve">“</w:t>
       </w:r>
       <w:r>
-        <w:t xml:space="preserve">Ay! Quién fuera</w:t>
-      </w:r>
-      <w:r>
-        <w:t xml:space="preserve"> </w:t>
-      </w:r>
-      <w:r>
-        <w:t xml:space="preserve">Una flecha derecha</w:t>
-      </w:r>
-      <w:r>
-        <w:t xml:space="preserve"> </w:t>
-      </w:r>
-      <w:r>
-        <w:t xml:space="preserve">Volando hacia el corazón de [[Moloch]].</w:t>
+        <w:t xml:space="preserve">119.md</w:t>
       </w:r>
       <w:r>
         <w:t xml:space="preserve">”</w:t>
       </w:r>
-    </w:p>
-    <w:p>
-      <w:pPr>
-        <w:pStyle w:val="Heading1"/>
-      </w:pPr>
-      <w:bookmarkStart w:id="101" w:name="right-speech"/>
-      <w:r>
-        <w:t xml:space="preserve">12 2,3,2 Right Speech</w:t>
-      </w:r>
-      <w:bookmarkEnd w:id="101"/>
-    </w:p>
-    <w:p>
-      <w:pPr>
-        <w:pStyle w:val="Heading1"/>
-      </w:pPr>
-      <w:bookmarkStart w:id="102" w:name="right-conduct"/>
-      <w:r>
-        <w:t xml:space="preserve">13 Right Conduct</w:t>
-      </w:r>
-      <w:bookmarkEnd w:id="102"/>
-    </w:p>
-    <w:p>
-      <w:pPr>
-        <w:pStyle w:val="Heading1"/>
-      </w:pPr>
-      <w:bookmarkStart w:id="103" w:name="right-livelihood"/>
-      <w:r>
-        <w:t xml:space="preserve">14 2,7 Right Livelihood</w:t>
-      </w:r>
-      <w:bookmarkEnd w:id="103"/>
-    </w:p>
-    <w:p>
-      <w:pPr>
-        <w:pStyle w:val="Heading1"/>
-      </w:pPr>
-      <w:bookmarkStart w:id="104" w:name="right-effort"/>
-      <w:r>
-        <w:t xml:space="preserve">15 3,5 Right Effort</w:t>
-      </w:r>
-      <w:bookmarkEnd w:id="104"/>
-    </w:p>
-    <w:p>
-      <w:pPr>
-        <w:pStyle w:val="Heading1"/>
-      </w:pPr>
-      <w:bookmarkStart w:id="105" w:name="right-mindfulness"/>
-      <w:r>
-        <w:t xml:space="preserve">16 2,2,2,2 Right Mindfulness</w:t>
-      </w:r>
-      <w:bookmarkEnd w:id="105"/>
-    </w:p>
-    <w:p>
-      <w:pPr>
-        <w:pStyle w:val="Heading1"/>
-      </w:pPr>
-      <w:bookmarkStart w:id="106" w:name="right-concentration-or-one-maitreya"/>
-      <w:r>
-        <w:t xml:space="preserve">17 Right Concentration, or One Maitreya</w:t>
-      </w:r>
-      <w:bookmarkEnd w:id="106"/>
-    </w:p>
-    <w:p>
-      <w:pPr>
-        <w:pStyle w:val="Heading1"/>
-      </w:pPr>
-      <w:bookmarkStart w:id="107" w:name="may-you-be-free-from-suffering"/>
-      <w:r>
-        <w:t xml:space="preserve">18 3,3,2 May you be free from suffering!</w:t>
-      </w:r>
-      <w:bookmarkEnd w:id="107"/>
-    </w:p>
-    <w:p>
-      <w:pPr>
-        <w:pStyle w:val="BlockText"/>
-      </w:pPr>
-      <w:r>
-        <w:t xml:space="preserve">“</w:t>
-      </w:r>
-      <w:r>
-        <w:t xml:space="preserve">As we fork we’ll merge and merge.</w:t>
-      </w:r>
-      <w:r>
-        <w:t xml:space="preserve">”</w:t>
-      </w:r>
-    </w:p>
-    <w:p>
-      <w:pPr>
-        <w:pStyle w:val="Heading1"/>
-      </w:pPr>
-      <w:bookmarkStart w:id="108" w:name="the-revolution"/>
-      <w:r>
-        <w:t xml:space="preserve">19 The Revolution</w:t>
-      </w:r>
-      <w:bookmarkEnd w:id="108"/>
-    </w:p>
-    <w:p>
-      <w:pPr>
-        <w:pStyle w:val="Heading1"/>
-      </w:pPr>
-      <w:bookmarkStart w:id="109" w:name="section-1"/>
-      <w:r>
-        <w:t xml:space="preserve">20 2,5,2</w:t>
-      </w:r>
-      <w:bookmarkEnd w:id="109"/>
-    </w:p>
-    <w:p>
-      <w:pPr>
-        <w:pStyle w:val="Heading1"/>
-      </w:pPr>
-      <w:bookmarkStart w:id="110" w:name="building-bridges"/>
-      <w:r>
-        <w:t xml:space="preserve">21 3,7 Building bridges</w:t>
-      </w:r>
-      <w:bookmarkEnd w:id="110"/>
-    </w:p>
-    <w:p>
-      <w:pPr>
-        <w:pStyle w:val="Heading1"/>
-      </w:pPr>
-      <w:bookmarkStart w:id="111" w:name="section-2"/>
-      <w:r>
-        <w:t xml:space="preserve">22 2,11</w:t>
-      </w:r>
-      <w:bookmarkEnd w:id="111"/>
-    </w:p>
-    <w:p>
-      <w:pPr>
-        <w:pStyle w:val="Heading1"/>
-      </w:pPr>
-      <w:bookmarkStart w:id="112" w:name="lady-burup"/>
-      <w:r>
-        <w:t xml:space="preserve">23 [[Lady Burup]]</w:t>
-      </w:r>
-      <w:bookmarkEnd w:id="112"/>
-    </w:p>
-    <w:p>
-      <w:pPr>
-        <w:pStyle w:val="Heading1"/>
-      </w:pPr>
-      <w:bookmarkStart w:id="113" w:name="section-3"/>
-      <w:r>
-        <w:t xml:space="preserve">24 2,3,2,2</w:t>
-      </w:r>
-      <w:bookmarkEnd w:id="113"/>
-    </w:p>
-    <w:p>
-      <w:pPr>
-        <w:pStyle w:val="Heading1"/>
-      </w:pPr>
-      <w:bookmarkStart w:id="114" w:name="section-4"/>
-      <w:r>
-        <w:t xml:space="preserve">25 5,5</w:t>
-      </w:r>
-      <w:bookmarkEnd w:id="114"/>
-    </w:p>
-    <w:p>
-      <w:pPr>
-        <w:pStyle w:val="FirstParagraph"/>
-      </w:pPr>
-      <w:r>
-        <w:t xml:space="preserve">Focus sequenced, squared, composed; [[Flow]].</w:t>
-      </w:r>
-    </w:p>
-    <w:p>
-      <w:pPr>
-        <w:pStyle w:val="Heading1"/>
-      </w:pPr>
-      <w:bookmarkStart w:id="115" w:name="section-5"/>
-      <w:r>
-        <w:t xml:space="preserve">26 2,13</w:t>
-      </w:r>
-      <w:bookmarkEnd w:id="115"/>
-    </w:p>
-    <w:p>
-      <w:pPr>
-        <w:pStyle w:val="Heading1"/>
-      </w:pPr>
-      <w:bookmarkStart w:id="116" w:name="may-you-be-happy-1"/>
-      <w:r>
-        <w:t xml:space="preserve">27 3,3,3 May you be happy!</w:t>
-      </w:r>
-      <w:bookmarkEnd w:id="116"/>
-    </w:p>
-    <w:p>
-      <w:pPr>
-        <w:pStyle w:val="Heading1"/>
-      </w:pPr>
-      <w:bookmarkStart w:id="117" w:name="four-commons-four-bodhisattvas"/>
-      <w:r>
-        <w:t xml:space="preserve">28 7,2,2 Four [[Commons]], Four [[Bodhisattvas]]</w:t>
-      </w:r>
-      <w:bookmarkEnd w:id="117"/>
-    </w:p>
-    <w:p>
-      <w:pPr>
-        <w:pStyle w:val="Heading1"/>
-      </w:pPr>
-      <w:bookmarkStart w:id="118" w:name="drishti"/>
-      <w:r>
-        <w:t xml:space="preserve">29 Drishti</w:t>
-      </w:r>
-      <w:bookmarkEnd w:id="118"/>
-    </w:p>
-    <w:p>
-      <w:pPr>
-        <w:pStyle w:val="FirstParagraph"/>
-      </w:pPr>
-      <w:r>
-        <w:t xml:space="preserve">Where is my [[light]]? Where is my [[focus]]?</w:t>
-      </w:r>
-    </w:p>
-    <w:p>
-      <w:pPr>
-        <w:pStyle w:val="Heading1"/>
-      </w:pPr>
-      <w:bookmarkStart w:id="119" w:name="as-we-fork-well-focus-well-merge"/>
-      <w:r>
-        <w:t xml:space="preserve">30 2,5,3 As we fork we’ll focus, we’ll [[merge]]</w:t>
-      </w:r>
-      <w:bookmarkEnd w:id="119"/>
-    </w:p>
-    <w:p>
-      <w:pPr>
-        <w:pStyle w:val="Heading1"/>
-      </w:pPr>
-      <w:bookmarkStart w:id="120" w:name="las-jaras"/>
-      <w:r>
-        <w:t xml:space="preserve">31 Las Jaras</w:t>
-      </w:r>
-      <w:bookmarkEnd w:id="120"/>
-    </w:p>
-    <w:p>
-      <w:pPr>
-        <w:pStyle w:val="FirstParagraph"/>
-      </w:pPr>
-      <w:r>
-        <w:t xml:space="preserve">Idiosyncratic. It happened to me: I found a card lying on the grass in a park, and it answered a question.</w:t>
-      </w:r>
-    </w:p>
-    <w:p>
-      <w:pPr>
-        <w:pStyle w:val="BodyText"/>
-      </w:pPr>
-      <w:r>
-        <w:t xml:space="preserve">Also the highest number you can count up to with one hand if you use binary encoding.</w:t>
-      </w:r>
-    </w:p>
-    <w:p>
-      <w:pPr>
-        <w:pStyle w:val="Heading1"/>
-      </w:pPr>
-      <w:bookmarkStart w:id="121" w:name="section-6"/>
-      <w:r>
-        <w:t xml:space="preserve">32 2,2,2,2,2</w:t>
-      </w:r>
-      <w:bookmarkEnd w:id="121"/>
-    </w:p>
-    <w:p>
-      <w:pPr>
-        <w:pStyle w:val="FirstParagraph"/>
-      </w:pPr>
-      <w:r>
-        <w:t xml:space="preserve">Maybe fork and keep forking, like a [[fork]] reactor (not a bomb).</w:t>
-      </w:r>
-    </w:p>
-    <w:p>
-      <w:pPr>
-        <w:pStyle w:val="BodyText"/>
-      </w:pPr>
-      <w:r>
-        <w:t xml:space="preserve">Fork five times while thinking of your [[focus]].</w:t>
-      </w:r>
-    </w:p>
-    <w:p>
-      <w:pPr>
-        <w:pStyle w:val="Heading1"/>
-      </w:pPr>
-      <w:bookmarkStart w:id="122" w:name="section-7"/>
-      <w:r>
-        <w:t xml:space="preserve">33 3,11</w:t>
-      </w:r>
-      <w:bookmarkEnd w:id="122"/>
-    </w:p>
-    <w:p>
-      <w:pPr>
-        <w:pStyle w:val="FirstParagraph"/>
-      </w:pPr>
-      <w:r>
-        <w:t xml:space="preserve">Merge our Right Resolves.</w:t>
-      </w:r>
-    </w:p>
-    <w:p>
-      <w:pPr>
-        <w:pStyle w:val="Heading1"/>
-      </w:pPr>
-      <w:bookmarkStart w:id="123" w:name="dos-maitreyas"/>
-      <w:r>
-        <w:t xml:space="preserve">34 17,2 [[Dos Maitreyas]]</w:t>
-      </w:r>
-      <w:bookmarkEnd w:id="123"/>
-    </w:p>
-    <w:p>
-      <w:pPr>
-        <w:pStyle w:val="FirstParagraph"/>
-      </w:pPr>
-      <w:r>
-        <w:t xml:space="preserve">Fork Maitreya, you get [[Two Maitreyas]].</w:t>
-      </w:r>
-      <w:r>
-        <w:t xml:space="preserve"> </w:t>
-      </w:r>
-      <w:r>
-        <w:t xml:space="preserve"># !INCLUDE</w:t>
-      </w:r>
-      <w:r>
-        <w:t xml:space="preserve"> </w:t>
-      </w:r>
-      <w:r>
-        <w:t xml:space="preserve">“</w:t>
-      </w:r>
-      <w:r>
-        <w:t xml:space="preserve">51.md</w:t>
-      </w:r>
-      <w:r>
-        <w:t xml:space="preserve">”</w:t>
-      </w:r>
-    </w:p>
-    <w:p>
-      <w:pPr>
-        <w:pStyle w:val="Heading1"/>
-      </w:pPr>
-      <w:bookmarkStart w:id="124" w:name="after-flancia"/>
-      <w:r>
-        <w:t xml:space="preserve">After Flancia</w:t>
-      </w:r>
-      <w:bookmarkEnd w:id="124"/>
-    </w:p>
-    <w:p>
-      <w:pPr>
-        <w:pStyle w:val="Heading1"/>
-      </w:pPr>
-      <w:bookmarkStart w:id="125" w:name="include-119.md"/>
-      <w:r>
-        <w:t xml:space="preserve">!INCLUDE</w:t>
-      </w:r>
-      <w:r>
-        <w:t xml:space="preserve"> </w:t>
-      </w:r>
-      <w:r>
-        <w:t xml:space="preserve">“</w:t>
-      </w:r>
-      <w:r>
-        <w:t xml:space="preserve">119.md</w:t>
-      </w:r>
-      <w:r>
-        <w:t xml:space="preserve">”</w:t>
-      </w:r>
-      <w:bookmarkEnd w:id="125"/>
+      <w:bookmarkEnd w:id="132"/>
     </w:p>
     <w:sectPr/>
   </w:body>
@@ -4831,7 +4716,7 @@
       </w:r>
     </w:p>
   </w:footnote>
-  <w:footnote w:id="41">
+  <w:footnote w:id="43">
     <w:p>
       <w:pPr>
         <w:pStyle w:val="FootnoteText"/>
@@ -4850,7 +4735,7 @@
       </w:r>
     </w:p>
   </w:footnote>
-  <w:footnote w:id="43">
+  <w:footnote w:id="45">
     <w:p>
       <w:pPr>
         <w:pStyle w:val="FootnoteText"/>
@@ -4905,7 +4790,7 @@
       </w:r>
     </w:p>
   </w:footnote>
-  <w:footnote w:id="46">
+  <w:footnote w:id="48">
     <w:p>
       <w:pPr>
         <w:pStyle w:val="FootnoteText"/>
@@ -4925,7 +4810,7 @@
       <w:r>
         <w:t xml:space="preserve"> </w:t>
       </w:r>
-      <w:hyperlink r:id="rId47">
+      <w:hyperlink r:id="rId49">
         <w:r>
           <w:rPr>
             <w:rStyle w:val="Hyperlink"/>
@@ -4938,7 +4823,7 @@
       </w:r>
     </w:p>
   </w:footnote>
-  <w:footnote w:id="48">
+  <w:footnote w:id="50">
     <w:p>
       <w:pPr>
         <w:pStyle w:val="FootnoteText"/>
@@ -4958,7 +4843,7 @@
       <w:r>
         <w:t xml:space="preserve"> </w:t>
       </w:r>
-      <w:hyperlink r:id="rId49">
+      <w:hyperlink r:id="rId51">
         <w:r>
           <w:rPr>
             <w:rStyle w:val="Hyperlink"/>
@@ -4968,7 +4853,7 @@
       </w:hyperlink>
     </w:p>
   </w:footnote>
-  <w:footnote w:id="64">
+  <w:footnote w:id="66">
     <w:p>
       <w:pPr>
         <w:pStyle w:val="FootnoteText"/>
@@ -4988,7 +4873,7 @@
       <w:r>
         <w:t xml:space="preserve"> </w:t>
       </w:r>
-      <w:hyperlink r:id="rId65">
+      <w:hyperlink r:id="rId67">
         <w:r>
           <w:rPr>
             <w:rStyle w:val="Hyperlink"/>
@@ -5001,7 +4886,7 @@
       </w:r>
     </w:p>
   </w:footnote>
-  <w:footnote w:id="67">
+  <w:footnote w:id="69">
     <w:p>
       <w:pPr>
         <w:pStyle w:val="FootnoteText"/>
@@ -5020,7 +4905,7 @@
       </w:r>
     </w:p>
   </w:footnote>
-  <w:footnote w:id="69">
+  <w:footnote w:id="71">
     <w:p>
       <w:pPr>
         <w:pStyle w:val="FootnoteText"/>
@@ -5036,88 +4921,6 @@
       </w:r>
       <w:r>
         <w:t xml:space="preserve">White = good and black = bad is in the original paper. Now, an apology: I don’t like the fact that our culture encodes bad things as black, it’s associated with death, etc. I think associating black with badness is a bit trite in a world that puts so much stock on being a particular kind of yellow.</w:t>
-      </w:r>
-    </w:p>
-  </w:footnote>
-  <w:footnote w:id="84">
-    <w:p>
-      <w:pPr>
-        <w:pStyle w:val="FootnoteText"/>
-      </w:pPr>
-      <w:r>
-        <w:rPr>
-          <w:rStyle w:val="FootnoteReference"/>
-        </w:rPr>
-        <w:footnoteRef/>
-      </w:r>
-      <w:r>
-        <w:t xml:space="preserve"> </w:t>
-      </w:r>
-      <w:r>
-        <w:t xml:space="preserve">I’ve been reading a lot about Buddhism.</w:t>
-      </w:r>
-      <w:r>
-        <w:t xml:space="preserve"> </w:t>
-      </w:r>
-      <w:hyperlink r:id="rId85">
-        <w:r>
-          <w:rPr>
-            <w:rStyle w:val="Hyperlink"/>
-          </w:rPr>
-          <w:t xml:space="preserve">I got into meditation (Vipassana) and all</w:t>
-        </w:r>
-      </w:hyperlink>
-      <w:r>
-        <w:t xml:space="preserve">. This happened</w:t>
-      </w:r>
-      <w:r>
-        <w:t xml:space="preserve"> </w:t>
-      </w:r>
-      <w:r>
-        <w:rPr>
-          <w:i/>
-        </w:rPr>
-        <w:t xml:space="preserve">while</w:t>
-      </w:r>
-      <w:r>
-        <w:t xml:space="preserve"> </w:t>
-      </w:r>
-      <w:r>
-        <w:t xml:space="preserve">I was writing Flancia – whatever this thing you’re reading is. I’ve now reached a point of empathy with the whole idea of Buddhism as I understand it that I need to</w:t>
-      </w:r>
-      <w:r>
-        <w:t xml:space="preserve"> </w:t>
-      </w:r>
-      <w:r>
-        <w:rPr>
-          <w:i/>
-        </w:rPr>
-        <w:t xml:space="preserve">become</w:t>
-      </w:r>
-      <w:r>
-        <w:t xml:space="preserve"> </w:t>
-      </w:r>
-      <w:r>
-        <w:t xml:space="preserve">it, adopt it as part of my identity, declare to the world that I’ve found a religion that is worth following.</w:t>
-      </w:r>
-    </w:p>
-  </w:footnote>
-  <w:footnote w:id="86">
-    <w:p>
-      <w:pPr>
-        <w:pStyle w:val="FootnoteText"/>
-      </w:pPr>
-      <w:r>
-        <w:rPr>
-          <w:rStyle w:val="FootnoteReference"/>
-        </w:rPr>
-        <w:footnoteRef/>
-      </w:r>
-      <w:r>
-        <w:t xml:space="preserve"> </w:t>
-      </w:r>
-      <w:r>
-        <w:t xml:space="preserve">I, for one, would really like to see it in 2030.</w:t>
       </w:r>
     </w:p>
   </w:footnote>
@@ -5126,6 +4929,109 @@
 
 <file path=word/numbering.xml><?xml version="1.0" encoding="utf-8"?>
 <w:numbering xmlns:w="http://schemas.openxmlformats.org/wordprocessingml/2006/main">
+  <w:abstractNum w:abstractNumId="990">
+    <w:nsid w:val="170cd2de"/>
+    <w:multiLevelType w:val="multilevel"/>
+    <w:lvl w:ilvl="0">
+      <w:numFmt w:val="bullet"/>
+      <w:lvlText w:val=" "/>
+      <w:lvlJc w:val="left"/>
+      <w:pPr>
+        <w:tabs>
+          <w:tab w:val="num" w:pos="0"/>
+        </w:tabs>
+        <w:ind w:left="480" w:hanging="480"/>
+      </w:pPr>
+    </w:lvl>
+    <w:lvl w:ilvl="1">
+      <w:numFmt w:val="bullet"/>
+      <w:lvlText w:val=" "/>
+      <w:lvlJc w:val="left"/>
+      <w:pPr>
+        <w:tabs>
+          <w:tab w:val="num" w:pos="720"/>
+        </w:tabs>
+        <w:ind w:left="1200" w:hanging="480"/>
+      </w:pPr>
+    </w:lvl>
+    <w:lvl w:ilvl="2">
+      <w:numFmt w:val="bullet"/>
+      <w:lvlText w:val=" "/>
+      <w:lvlJc w:val="left"/>
+      <w:pPr>
+        <w:tabs>
+          <w:tab w:val="num" w:pos="1440"/>
+        </w:tabs>
+        <w:ind w:left="1920" w:hanging="480"/>
+      </w:pPr>
+    </w:lvl>
+    <w:lvl w:ilvl="3">
+      <w:numFmt w:val="bullet"/>
+      <w:lvlText w:val=" "/>
+      <w:lvlJc w:val="left"/>
+      <w:pPr>
+        <w:tabs>
+          <w:tab w:val="num" w:pos="2160"/>
+        </w:tabs>
+        <w:ind w:left="2640" w:hanging="480"/>
+      </w:pPr>
+    </w:lvl>
+    <w:lvl w:ilvl="4">
+      <w:numFmt w:val="bullet"/>
+      <w:lvlText w:val=" "/>
+      <w:lvlJc w:val="left"/>
+      <w:pPr>
+        <w:tabs>
+          <w:tab w:val="num" w:pos="2880"/>
+        </w:tabs>
+        <w:ind w:left="3360" w:hanging="480"/>
+      </w:pPr>
+    </w:lvl>
+    <w:lvl w:ilvl="5">
+      <w:numFmt w:val="bullet"/>
+      <w:lvlText w:val=" "/>
+      <w:lvlJc w:val="left"/>
+      <w:pPr>
+        <w:tabs>
+          <w:tab w:val="num" w:pos="3600"/>
+        </w:tabs>
+        <w:ind w:left="4080" w:hanging="480"/>
+      </w:pPr>
+    </w:lvl>
+    <w:lvl w:ilvl="6">
+      <w:numFmt w:val="bullet"/>
+      <w:lvlText w:val=" "/>
+      <w:lvlJc w:val="left"/>
+      <w:pPr>
+        <w:tabs>
+          <w:tab w:val="num" w:pos="4320"/>
+        </w:tabs>
+        <w:ind w:left="4800" w:hanging="480"/>
+      </w:pPr>
+    </w:lvl>
+    <w:lvl w:ilvl="7">
+      <w:numFmt w:val="bullet"/>
+      <w:lvlText w:val=" "/>
+      <w:lvlJc w:val="left"/>
+      <w:pPr>
+        <w:tabs>
+          <w:tab w:val="num" w:pos="5040"/>
+        </w:tabs>
+        <w:ind w:left="5520" w:hanging="480"/>
+      </w:pPr>
+    </w:lvl>
+    <w:lvl w:ilvl="8">
+      <w:numFmt w:val="bullet"/>
+      <w:lvlText w:val=" "/>
+      <w:lvlJc w:val="left"/>
+      <w:pPr>
+        <w:tabs>
+          <w:tab w:val="num" w:pos="5760"/>
+        </w:tabs>
+        <w:ind w:left="6240" w:hanging="480"/>
+      </w:pPr>
+    </w:lvl>
+  </w:abstractNum>
   <w:abstractNum w:abstractNumId="990">
     <w:nsid w:val="2c1ae401"/>
     <w:multiLevelType w:val="multilevel"/>
@@ -5444,6 +5350,9 @@
       </w:pPr>
     </w:lvl>
   </w:abstractNum>
+  <w:num w:numId="1000">
+    <w:abstractNumId w:val="990"/>
+  </w:num>
   <w:num w:numId="1000">
     <w:abstractNumId w:val="990"/>
   </w:num>
@@ -5567,6 +5476,15 @@
   <w:num w:numId="1013">
     <w:abstractNumId w:val="991"/>
   </w:num>
+  <w:num w:numId="1014">
+    <w:abstractNumId w:val="991"/>
+  </w:num>
+  <w:num w:numId="1015">
+    <w:abstractNumId w:val="991"/>
+  </w:num>
+  <w:num w:numId="1016">
+    <w:abstractNumId w:val="991"/>
+  </w:num>
 </w:numbering>
 </file>
 
@@ -5710,7 +5628,7 @@
       <w:rFonts w:asciiTheme="majorHAnsi" w:eastAsiaTheme="majorEastAsia" w:hAnsiTheme="majorHAnsi" w:cstheme="majorBidi"/>
       <w:b/>
       <w:bCs/>
-      <w:color w:val="4F81BD" w:themeColor="accent1"/>
+      <w:color w:val="345A8A" w:themeColor="accent1" w:themeShade="B5"/>
       <w:sz w:val="32"/>
       <w:szCs w:val="32"/>
     </w:rPr>
@@ -5733,8 +5651,8 @@
       <w:b/>
       <w:bCs/>
       <w:color w:val="4F81BD" w:themeColor="accent1"/>
-      <w:sz w:val="28"/>
-      <w:szCs w:val="28"/>
+      <w:sz w:val="32"/>
+      <w:szCs w:val="32"/>
     </w:rPr>
   </w:style>
   <w:style w:type="paragraph" w:styleId="Heading3">
@@ -5755,8 +5673,8 @@
       <w:b/>
       <w:bCs/>
       <w:color w:val="4F81BD" w:themeColor="accent1"/>
-      <w:sz w:val="24"/>
-      <w:szCs w:val="24"/>
+      <w:sz w:val="28"/>
+      <w:szCs w:val="28"/>
     </w:rPr>
   </w:style>
   <w:style w:type="paragraph" w:styleId="Heading4">
@@ -5774,7 +5692,7 @@
     </w:pPr>
     <w:rPr>
       <w:rFonts w:asciiTheme="majorHAnsi" w:eastAsiaTheme="majorEastAsia" w:hAnsiTheme="majorHAnsi" w:cstheme="majorBidi"/>
-      <w:i/>
+      <w:b/>
       <w:bCs/>
       <w:color w:val="4F81BD" w:themeColor="accent1"/>
       <w:sz w:val="24"/>
@@ -5796,6 +5714,7 @@
     </w:pPr>
     <w:rPr>
       <w:rFonts w:asciiTheme="majorHAnsi" w:eastAsiaTheme="majorEastAsia" w:hAnsiTheme="majorHAnsi" w:cstheme="majorBidi"/>
+      <w:i/>
       <w:iCs/>
       <w:color w:val="4F81BD" w:themeColor="accent1"/>
       <w:sz w:val="24"/>
@@ -5891,8 +5810,14 @@
     <w:qFormat/>
     <w:pPr>
       <w:spacing w:before="100" w:after="100"/>
-      <w:ind w:firstLine="0" w:left="480" w:right="480"/>
+      <w:ind w:firstLine="0"/>
     </w:pPr>
+    <w:rPr>
+      <w:rFonts w:asciiTheme="majorHAnsi" w:eastAsiaTheme="majorEastAsia" w:hAnsiTheme="majorHAnsi" w:cstheme="majorBidi"/>
+      <w:bCs/>
+      <w:sz w:val="20"/>
+      <w:szCs w:val="20"/>
+    </w:rPr>
   </w:style>
   <w:style w:type="paragraph" w:styleId="FootnoteText">
     <w:name w:val="Footnote Text"/>

</xml_diff>